<commit_message>
Da cap nhat phan cong
</commit_message>
<xml_diff>
--- a/Missions.docx
+++ b/Missions.docx
@@ -180,7 +180,7 @@
           <w:sz w:val="26"/>
           <w:szCs w:val="26"/>
         </w:rPr>
-        <w:t>đăng</w:t>
+        <w:t>đợt</w:t>
       </w:r>
       <w:proofErr w:type="spellEnd"/>
       <w:r>
@@ -192,9 +192,8 @@
           <w:sz w:val="26"/>
           <w:szCs w:val="26"/>
         </w:rPr>
-        <w:t xml:space="preserve"> </w:t>
-      </w:r>
-      <w:proofErr w:type="spellStart"/>
+        <w:t xml:space="preserve"> 1</w:t>
+      </w:r>
       <w:r>
         <w:rPr>
           <w:rFonts w:ascii="Times New Roman" w:hAnsi="Times New Roman" w:cs="Times New Roman"/>
@@ -204,6 +203,53 @@
           <w:sz w:val="26"/>
           <w:szCs w:val="26"/>
         </w:rPr>
+        <w:t>:</w:t>
+      </w:r>
+      <w:r>
+        <w:rPr>
+          <w:rFonts w:ascii="Times New Roman" w:hAnsi="Times New Roman" w:cs="Times New Roman"/>
+          <w:b/>
+          <w:bCs/>
+          <w:color w:val="FF0000"/>
+          <w:sz w:val="26"/>
+          <w:szCs w:val="26"/>
+        </w:rPr>
+        <w:t xml:space="preserve"> </w:t>
+      </w:r>
+      <w:proofErr w:type="spellStart"/>
+      <w:r>
+        <w:rPr>
+          <w:rFonts w:ascii="Times New Roman" w:hAnsi="Times New Roman" w:cs="Times New Roman"/>
+          <w:b/>
+          <w:bCs/>
+          <w:color w:val="FF0000"/>
+          <w:sz w:val="26"/>
+          <w:szCs w:val="26"/>
+        </w:rPr>
+        <w:t>Đăng</w:t>
+      </w:r>
+      <w:proofErr w:type="spellEnd"/>
+      <w:r>
+        <w:rPr>
+          <w:rFonts w:ascii="Times New Roman" w:hAnsi="Times New Roman" w:cs="Times New Roman"/>
+          <w:b/>
+          <w:bCs/>
+          <w:color w:val="FF0000"/>
+          <w:sz w:val="26"/>
+          <w:szCs w:val="26"/>
+        </w:rPr>
+        <w:t xml:space="preserve"> </w:t>
+      </w:r>
+      <w:proofErr w:type="spellStart"/>
+      <w:r>
+        <w:rPr>
+          <w:rFonts w:ascii="Times New Roman" w:hAnsi="Times New Roman" w:cs="Times New Roman"/>
+          <w:b/>
+          <w:bCs/>
+          <w:color w:val="FF0000"/>
+          <w:sz w:val="26"/>
+          <w:szCs w:val="26"/>
+        </w:rPr>
         <w:t>nhập</w:t>
       </w:r>
       <w:proofErr w:type="spellEnd"/>
@@ -216,8 +262,45 @@
           <w:sz w:val="26"/>
           <w:szCs w:val="26"/>
         </w:rPr>
-        <w:t>:</w:t>
-      </w:r>
+        <w:t xml:space="preserve"> </w:t>
+      </w:r>
+      <w:proofErr w:type="spellStart"/>
+      <w:r>
+        <w:rPr>
+          <w:rFonts w:ascii="Times New Roman" w:hAnsi="Times New Roman" w:cs="Times New Roman"/>
+          <w:b/>
+          <w:bCs/>
+          <w:color w:val="FF0000"/>
+          <w:sz w:val="26"/>
+          <w:szCs w:val="26"/>
+        </w:rPr>
+        <w:t>bằng</w:t>
+      </w:r>
+      <w:proofErr w:type="spellEnd"/>
+      <w:r>
+        <w:rPr>
+          <w:rFonts w:ascii="Times New Roman" w:hAnsi="Times New Roman" w:cs="Times New Roman"/>
+          <w:b/>
+          <w:bCs/>
+          <w:color w:val="FF0000"/>
+          <w:sz w:val="26"/>
+          <w:szCs w:val="26"/>
+        </w:rPr>
+        <w:t xml:space="preserve"> </w:t>
+      </w:r>
+      <w:proofErr w:type="spellStart"/>
+      <w:r>
+        <w:rPr>
+          <w:rFonts w:ascii="Times New Roman" w:hAnsi="Times New Roman" w:cs="Times New Roman"/>
+          <w:b/>
+          <w:bCs/>
+          <w:color w:val="FF0000"/>
+          <w:sz w:val="26"/>
+          <w:szCs w:val="26"/>
+        </w:rPr>
+        <w:t>gmail</w:t>
+      </w:r>
+      <w:proofErr w:type="spellEnd"/>
     </w:p>
     <w:p>
       <w:pPr>
@@ -675,6 +758,7 @@
           <w:rFonts w:ascii="Times New Roman" w:hAnsi="Times New Roman" w:cs="Times New Roman"/>
           <w:b/>
           <w:bCs/>
+          <w:noProof/>
           <w:sz w:val="40"/>
           <w:szCs w:val="40"/>
         </w:rPr>
@@ -694,7 +778,7 @@
                     <pic:cNvPicPr/>
                   </pic:nvPicPr>
                   <pic:blipFill>
-                    <a:blip r:embed="rId6"/>
+                    <a:blip r:embed="rId7"/>
                     <a:stretch>
                       <a:fillRect/>
                     </a:stretch>
@@ -1379,6 +1463,7 @@
       <w:r>
         <w:rPr>
           <w:rFonts w:ascii="Times New Roman" w:hAnsi="Times New Roman" w:cs="Times New Roman"/>
+          <w:noProof/>
           <w:sz w:val="26"/>
           <w:szCs w:val="26"/>
         </w:rPr>
@@ -1406,7 +1491,7 @@
                     <pic:cNvPicPr/>
                   </pic:nvPicPr>
                   <pic:blipFill>
-                    <a:blip r:embed="rId7">
+                    <a:blip r:embed="rId8">
                       <a:extLst>
                         <a:ext uri="{28A0092B-C50C-407E-A947-70E740481C1C}">
                           <a14:useLocalDpi xmlns:a14="http://schemas.microsoft.com/office/drawing/2010/main" val="0"/>
@@ -1551,6 +1636,7 @@
       <w:r>
         <w:rPr>
           <w:rFonts w:ascii="Times New Roman" w:hAnsi="Times New Roman" w:cs="Times New Roman"/>
+          <w:noProof/>
           <w:sz w:val="26"/>
           <w:szCs w:val="26"/>
         </w:rPr>
@@ -1578,7 +1664,7 @@
                     <pic:cNvPicPr/>
                   </pic:nvPicPr>
                   <pic:blipFill>
-                    <a:blip r:embed="rId8">
+                    <a:blip r:embed="rId9">
                       <a:extLst>
                         <a:ext uri="{28A0092B-C50C-407E-A947-70E740481C1C}">
                           <a14:useLocalDpi xmlns:a14="http://schemas.microsoft.com/office/drawing/2010/main" val="0"/>
@@ -1713,6 +1799,7 @@
       <w:r>
         <w:rPr>
           <w:rFonts w:ascii="Times New Roman" w:hAnsi="Times New Roman" w:cs="Times New Roman"/>
+          <w:noProof/>
           <w:sz w:val="26"/>
           <w:szCs w:val="26"/>
         </w:rPr>
@@ -1740,7 +1827,7 @@
                     <pic:cNvPicPr/>
                   </pic:nvPicPr>
                   <pic:blipFill>
-                    <a:blip r:embed="rId9">
+                    <a:blip r:embed="rId10">
                       <a:extLst>
                         <a:ext uri="{28A0092B-C50C-407E-A947-70E740481C1C}">
                           <a14:useLocalDpi xmlns:a14="http://schemas.microsoft.com/office/drawing/2010/main" val="0"/>
@@ -2505,7 +2592,7 @@
           <w:szCs w:val="26"/>
           <w:highlight w:val="yellow"/>
         </w:rPr>
-        <w:t xml:space="preserve"> t</w:t>
+        <w:t xml:space="preserve"> </w:t>
       </w:r>
       <w:proofErr w:type="spellStart"/>
       <w:r>
@@ -2517,7 +2604,7 @@
           <w:szCs w:val="26"/>
           <w:highlight w:val="yellow"/>
         </w:rPr>
-        <w:t>rên</w:t>
+        <w:t>trên</w:t>
       </w:r>
       <w:proofErr w:type="spellEnd"/>
       <w:r>
@@ -2627,6 +2714,4601 @@
         </w:rPr>
         <w:t>.</w:t>
       </w:r>
+    </w:p>
+    <w:p>
+      <w:pPr>
+        <w:rPr>
+          <w:rFonts w:ascii="Times New Roman" w:hAnsi="Times New Roman" w:cs="Times New Roman"/>
+          <w:b/>
+          <w:bCs/>
+          <w:sz w:val="26"/>
+          <w:szCs w:val="26"/>
+        </w:rPr>
+      </w:pPr>
+      <w:r>
+        <w:rPr>
+          <w:rFonts w:ascii="Times New Roman" w:hAnsi="Times New Roman" w:cs="Times New Roman"/>
+          <w:b/>
+          <w:bCs/>
+          <w:sz w:val="26"/>
+          <w:szCs w:val="26"/>
+        </w:rPr>
+        <w:br w:type="page"/>
+      </w:r>
+    </w:p>
+    <w:p>
+      <w:pPr>
+        <w:spacing w:line="360" w:lineRule="auto"/>
+        <w:jc w:val="both"/>
+        <w:rPr>
+          <w:rFonts w:ascii="Times New Roman" w:hAnsi="Times New Roman" w:cs="Times New Roman"/>
+          <w:b/>
+          <w:bCs/>
+          <w:color w:val="FF0000"/>
+          <w:sz w:val="26"/>
+          <w:szCs w:val="26"/>
+        </w:rPr>
+      </w:pPr>
+      <w:proofErr w:type="spellStart"/>
+      <w:r>
+        <w:rPr>
+          <w:rFonts w:ascii="Times New Roman" w:hAnsi="Times New Roman" w:cs="Times New Roman"/>
+          <w:b/>
+          <w:bCs/>
+          <w:color w:val="FF0000"/>
+          <w:sz w:val="26"/>
+          <w:szCs w:val="26"/>
+        </w:rPr>
+        <w:lastRenderedPageBreak/>
+        <w:t>Phân</w:t>
+      </w:r>
+      <w:proofErr w:type="spellEnd"/>
+      <w:r>
+        <w:rPr>
+          <w:rFonts w:ascii="Times New Roman" w:hAnsi="Times New Roman" w:cs="Times New Roman"/>
+          <w:b/>
+          <w:bCs/>
+          <w:color w:val="FF0000"/>
+          <w:sz w:val="26"/>
+          <w:szCs w:val="26"/>
+        </w:rPr>
+        <w:t xml:space="preserve"> </w:t>
+      </w:r>
+      <w:proofErr w:type="spellStart"/>
+      <w:r>
+        <w:rPr>
+          <w:rFonts w:ascii="Times New Roman" w:hAnsi="Times New Roman" w:cs="Times New Roman"/>
+          <w:b/>
+          <w:bCs/>
+          <w:color w:val="FF0000"/>
+          <w:sz w:val="26"/>
+          <w:szCs w:val="26"/>
+        </w:rPr>
+        <w:t>công</w:t>
+      </w:r>
+      <w:proofErr w:type="spellEnd"/>
+      <w:r>
+        <w:rPr>
+          <w:rFonts w:ascii="Times New Roman" w:hAnsi="Times New Roman" w:cs="Times New Roman"/>
+          <w:b/>
+          <w:bCs/>
+          <w:color w:val="FF0000"/>
+          <w:sz w:val="26"/>
+          <w:szCs w:val="26"/>
+        </w:rPr>
+        <w:t xml:space="preserve"> </w:t>
+      </w:r>
+      <w:proofErr w:type="spellStart"/>
+      <w:r>
+        <w:rPr>
+          <w:rFonts w:ascii="Times New Roman" w:hAnsi="Times New Roman" w:cs="Times New Roman"/>
+          <w:b/>
+          <w:bCs/>
+          <w:color w:val="FF0000"/>
+          <w:sz w:val="26"/>
+          <w:szCs w:val="26"/>
+        </w:rPr>
+        <w:t>đợt</w:t>
+      </w:r>
+      <w:proofErr w:type="spellEnd"/>
+      <w:r>
+        <w:rPr>
+          <w:rFonts w:ascii="Times New Roman" w:hAnsi="Times New Roman" w:cs="Times New Roman"/>
+          <w:b/>
+          <w:bCs/>
+          <w:color w:val="FF0000"/>
+          <w:sz w:val="26"/>
+          <w:szCs w:val="26"/>
+        </w:rPr>
+        <w:t xml:space="preserve"> 2</w:t>
+      </w:r>
+      <w:r>
+        <w:rPr>
+          <w:rFonts w:ascii="Times New Roman" w:hAnsi="Times New Roman" w:cs="Times New Roman"/>
+          <w:b/>
+          <w:bCs/>
+          <w:color w:val="FF0000"/>
+          <w:sz w:val="26"/>
+          <w:szCs w:val="26"/>
+        </w:rPr>
+        <w:t xml:space="preserve"> (deadline 18/12/21)</w:t>
+      </w:r>
+      <w:r>
+        <w:rPr>
+          <w:rFonts w:ascii="Times New Roman" w:hAnsi="Times New Roman" w:cs="Times New Roman"/>
+          <w:b/>
+          <w:bCs/>
+          <w:color w:val="FF0000"/>
+          <w:sz w:val="26"/>
+          <w:szCs w:val="26"/>
+        </w:rPr>
+        <w:t>:</w:t>
+      </w:r>
+      <w:r>
+        <w:rPr>
+          <w:rFonts w:ascii="Times New Roman" w:hAnsi="Times New Roman" w:cs="Times New Roman"/>
+          <w:b/>
+          <w:bCs/>
+          <w:color w:val="FF0000"/>
+          <w:sz w:val="26"/>
+          <w:szCs w:val="26"/>
+        </w:rPr>
+        <w:t xml:space="preserve"> </w:t>
+      </w:r>
+    </w:p>
+    <w:p>
+      <w:pPr>
+        <w:pStyle w:val="ListParagraph"/>
+        <w:numPr>
+          <w:ilvl w:val="0"/>
+          <w:numId w:val="1"/>
+        </w:numPr>
+        <w:spacing w:line="360" w:lineRule="auto"/>
+        <w:jc w:val="both"/>
+        <w:rPr>
+          <w:rFonts w:ascii="Times New Roman" w:hAnsi="Times New Roman" w:cs="Times New Roman"/>
+          <w:b/>
+          <w:bCs/>
+          <w:sz w:val="26"/>
+          <w:szCs w:val="26"/>
+        </w:rPr>
+      </w:pPr>
+      <w:proofErr w:type="spellStart"/>
+      <w:r>
+        <w:rPr>
+          <w:rFonts w:ascii="Times New Roman" w:hAnsi="Times New Roman" w:cs="Times New Roman"/>
+          <w:b/>
+          <w:bCs/>
+          <w:sz w:val="26"/>
+          <w:szCs w:val="26"/>
+        </w:rPr>
+        <w:t>Ghi</w:t>
+      </w:r>
+      <w:proofErr w:type="spellEnd"/>
+      <w:r>
+        <w:rPr>
+          <w:rFonts w:ascii="Times New Roman" w:hAnsi="Times New Roman" w:cs="Times New Roman"/>
+          <w:b/>
+          <w:bCs/>
+          <w:sz w:val="26"/>
+          <w:szCs w:val="26"/>
+        </w:rPr>
+        <w:t xml:space="preserve"> </w:t>
+      </w:r>
+      <w:proofErr w:type="spellStart"/>
+      <w:r>
+        <w:rPr>
+          <w:rFonts w:ascii="Times New Roman" w:hAnsi="Times New Roman" w:cs="Times New Roman"/>
+          <w:b/>
+          <w:bCs/>
+          <w:sz w:val="26"/>
+          <w:szCs w:val="26"/>
+        </w:rPr>
+        <w:t>lại</w:t>
+      </w:r>
+      <w:proofErr w:type="spellEnd"/>
+      <w:r>
+        <w:rPr>
+          <w:rFonts w:ascii="Times New Roman" w:hAnsi="Times New Roman" w:cs="Times New Roman"/>
+          <w:b/>
+          <w:bCs/>
+          <w:sz w:val="26"/>
+          <w:szCs w:val="26"/>
+        </w:rPr>
+        <w:t xml:space="preserve"> </w:t>
+      </w:r>
+      <w:proofErr w:type="spellStart"/>
+      <w:r>
+        <w:rPr>
+          <w:rFonts w:ascii="Times New Roman" w:hAnsi="Times New Roman" w:cs="Times New Roman"/>
+          <w:b/>
+          <w:bCs/>
+          <w:sz w:val="26"/>
+          <w:szCs w:val="26"/>
+        </w:rPr>
+        <w:t>toàn</w:t>
+      </w:r>
+      <w:proofErr w:type="spellEnd"/>
+      <w:r>
+        <w:rPr>
+          <w:rFonts w:ascii="Times New Roman" w:hAnsi="Times New Roman" w:cs="Times New Roman"/>
+          <w:b/>
+          <w:bCs/>
+          <w:sz w:val="26"/>
+          <w:szCs w:val="26"/>
+        </w:rPr>
+        <w:t xml:space="preserve"> </w:t>
+      </w:r>
+      <w:proofErr w:type="spellStart"/>
+      <w:r>
+        <w:rPr>
+          <w:rFonts w:ascii="Times New Roman" w:hAnsi="Times New Roman" w:cs="Times New Roman"/>
+          <w:b/>
+          <w:bCs/>
+          <w:sz w:val="26"/>
+          <w:szCs w:val="26"/>
+        </w:rPr>
+        <w:t>bộ</w:t>
+      </w:r>
+      <w:proofErr w:type="spellEnd"/>
+      <w:r>
+        <w:rPr>
+          <w:rFonts w:ascii="Times New Roman" w:hAnsi="Times New Roman" w:cs="Times New Roman"/>
+          <w:b/>
+          <w:bCs/>
+          <w:sz w:val="26"/>
+          <w:szCs w:val="26"/>
+        </w:rPr>
+        <w:t xml:space="preserve"> </w:t>
+      </w:r>
+      <w:proofErr w:type="spellStart"/>
+      <w:r>
+        <w:rPr>
+          <w:rFonts w:ascii="Times New Roman" w:hAnsi="Times New Roman" w:cs="Times New Roman"/>
+          <w:b/>
+          <w:bCs/>
+          <w:sz w:val="26"/>
+          <w:szCs w:val="26"/>
+        </w:rPr>
+        <w:t>lịch</w:t>
+      </w:r>
+      <w:proofErr w:type="spellEnd"/>
+      <w:r>
+        <w:rPr>
+          <w:rFonts w:ascii="Times New Roman" w:hAnsi="Times New Roman" w:cs="Times New Roman"/>
+          <w:b/>
+          <w:bCs/>
+          <w:sz w:val="26"/>
+          <w:szCs w:val="26"/>
+        </w:rPr>
+        <w:t xml:space="preserve"> </w:t>
+      </w:r>
+      <w:proofErr w:type="spellStart"/>
+      <w:r>
+        <w:rPr>
+          <w:rFonts w:ascii="Times New Roman" w:hAnsi="Times New Roman" w:cs="Times New Roman"/>
+          <w:b/>
+          <w:bCs/>
+          <w:sz w:val="26"/>
+          <w:szCs w:val="26"/>
+        </w:rPr>
+        <w:t>sử</w:t>
+      </w:r>
+      <w:proofErr w:type="spellEnd"/>
+      <w:r>
+        <w:rPr>
+          <w:rFonts w:ascii="Times New Roman" w:hAnsi="Times New Roman" w:cs="Times New Roman"/>
+          <w:b/>
+          <w:bCs/>
+          <w:sz w:val="26"/>
+          <w:szCs w:val="26"/>
+        </w:rPr>
+        <w:t xml:space="preserve"> </w:t>
+      </w:r>
+      <w:proofErr w:type="spellStart"/>
+      <w:r>
+        <w:rPr>
+          <w:rFonts w:ascii="Times New Roman" w:hAnsi="Times New Roman" w:cs="Times New Roman"/>
+          <w:b/>
+          <w:bCs/>
+          <w:sz w:val="26"/>
+          <w:szCs w:val="26"/>
+        </w:rPr>
+        <w:t>các</w:t>
+      </w:r>
+      <w:proofErr w:type="spellEnd"/>
+      <w:r>
+        <w:rPr>
+          <w:rFonts w:ascii="Times New Roman" w:hAnsi="Times New Roman" w:cs="Times New Roman"/>
+          <w:b/>
+          <w:bCs/>
+          <w:sz w:val="26"/>
+          <w:szCs w:val="26"/>
+        </w:rPr>
+        <w:t xml:space="preserve"> </w:t>
+      </w:r>
+      <w:proofErr w:type="spellStart"/>
+      <w:r>
+        <w:rPr>
+          <w:rFonts w:ascii="Times New Roman" w:hAnsi="Times New Roman" w:cs="Times New Roman"/>
+          <w:b/>
+          <w:bCs/>
+          <w:sz w:val="26"/>
+          <w:szCs w:val="26"/>
+        </w:rPr>
+        <w:t>lần</w:t>
+      </w:r>
+      <w:proofErr w:type="spellEnd"/>
+      <w:r>
+        <w:rPr>
+          <w:rFonts w:ascii="Times New Roman" w:hAnsi="Times New Roman" w:cs="Times New Roman"/>
+          <w:b/>
+          <w:bCs/>
+          <w:sz w:val="26"/>
+          <w:szCs w:val="26"/>
+        </w:rPr>
+        <w:t xml:space="preserve"> </w:t>
+      </w:r>
+      <w:proofErr w:type="spellStart"/>
+      <w:r>
+        <w:rPr>
+          <w:rFonts w:ascii="Times New Roman" w:hAnsi="Times New Roman" w:cs="Times New Roman"/>
+          <w:b/>
+          <w:bCs/>
+          <w:sz w:val="26"/>
+          <w:szCs w:val="26"/>
+        </w:rPr>
+        <w:t>đổ</w:t>
+      </w:r>
+      <w:proofErr w:type="spellEnd"/>
+      <w:r>
+        <w:rPr>
+          <w:rFonts w:ascii="Times New Roman" w:hAnsi="Times New Roman" w:cs="Times New Roman"/>
+          <w:b/>
+          <w:bCs/>
+          <w:sz w:val="26"/>
+          <w:szCs w:val="26"/>
+        </w:rPr>
+        <w:t xml:space="preserve"> </w:t>
+      </w:r>
+      <w:proofErr w:type="spellStart"/>
+      <w:r>
+        <w:rPr>
+          <w:rFonts w:ascii="Times New Roman" w:hAnsi="Times New Roman" w:cs="Times New Roman"/>
+          <w:b/>
+          <w:bCs/>
+          <w:sz w:val="26"/>
+          <w:szCs w:val="26"/>
+        </w:rPr>
+        <w:t>xăng</w:t>
+      </w:r>
+      <w:proofErr w:type="spellEnd"/>
+      <w:r>
+        <w:rPr>
+          <w:rFonts w:ascii="Times New Roman" w:hAnsi="Times New Roman" w:cs="Times New Roman"/>
+          <w:b/>
+          <w:bCs/>
+          <w:sz w:val="26"/>
+          <w:szCs w:val="26"/>
+        </w:rPr>
+        <w:t xml:space="preserve">, </w:t>
+      </w:r>
+      <w:proofErr w:type="spellStart"/>
+      <w:r>
+        <w:rPr>
+          <w:rFonts w:ascii="Times New Roman" w:hAnsi="Times New Roman" w:cs="Times New Roman"/>
+          <w:b/>
+          <w:bCs/>
+          <w:sz w:val="26"/>
+          <w:szCs w:val="26"/>
+        </w:rPr>
+        <w:t>thay</w:t>
+      </w:r>
+      <w:proofErr w:type="spellEnd"/>
+      <w:r>
+        <w:rPr>
+          <w:rFonts w:ascii="Times New Roman" w:hAnsi="Times New Roman" w:cs="Times New Roman"/>
+          <w:b/>
+          <w:bCs/>
+          <w:sz w:val="26"/>
+          <w:szCs w:val="26"/>
+        </w:rPr>
+        <w:t xml:space="preserve"> </w:t>
+      </w:r>
+      <w:proofErr w:type="spellStart"/>
+      <w:r>
+        <w:rPr>
+          <w:rFonts w:ascii="Times New Roman" w:hAnsi="Times New Roman" w:cs="Times New Roman"/>
+          <w:b/>
+          <w:bCs/>
+          <w:sz w:val="26"/>
+          <w:szCs w:val="26"/>
+        </w:rPr>
+        <w:t>nhớt</w:t>
+      </w:r>
+      <w:proofErr w:type="spellEnd"/>
+      <w:r>
+        <w:rPr>
+          <w:rFonts w:ascii="Times New Roman" w:hAnsi="Times New Roman" w:cs="Times New Roman"/>
+          <w:b/>
+          <w:bCs/>
+          <w:sz w:val="26"/>
+          <w:szCs w:val="26"/>
+        </w:rPr>
+        <w:t xml:space="preserve">, </w:t>
+      </w:r>
+      <w:proofErr w:type="spellStart"/>
+      <w:r>
+        <w:rPr>
+          <w:rFonts w:ascii="Times New Roman" w:hAnsi="Times New Roman" w:cs="Times New Roman"/>
+          <w:b/>
+          <w:bCs/>
+          <w:sz w:val="26"/>
+          <w:szCs w:val="26"/>
+        </w:rPr>
+        <w:t>thay</w:t>
+      </w:r>
+      <w:proofErr w:type="spellEnd"/>
+      <w:r>
+        <w:rPr>
+          <w:rFonts w:ascii="Times New Roman" w:hAnsi="Times New Roman" w:cs="Times New Roman"/>
+          <w:b/>
+          <w:bCs/>
+          <w:sz w:val="26"/>
+          <w:szCs w:val="26"/>
+        </w:rPr>
+        <w:t xml:space="preserve"> </w:t>
+      </w:r>
+      <w:proofErr w:type="spellStart"/>
+      <w:r>
+        <w:rPr>
+          <w:rFonts w:ascii="Times New Roman" w:hAnsi="Times New Roman" w:cs="Times New Roman"/>
+          <w:b/>
+          <w:bCs/>
+          <w:sz w:val="26"/>
+          <w:szCs w:val="26"/>
+        </w:rPr>
+        <w:t>và</w:t>
+      </w:r>
+      <w:proofErr w:type="spellEnd"/>
+      <w:r>
+        <w:rPr>
+          <w:rFonts w:ascii="Times New Roman" w:hAnsi="Times New Roman" w:cs="Times New Roman"/>
+          <w:b/>
+          <w:bCs/>
+          <w:sz w:val="26"/>
+          <w:szCs w:val="26"/>
+        </w:rPr>
+        <w:t xml:space="preserve"> </w:t>
+      </w:r>
+      <w:proofErr w:type="spellStart"/>
+      <w:r>
+        <w:rPr>
+          <w:rFonts w:ascii="Times New Roman" w:hAnsi="Times New Roman" w:cs="Times New Roman"/>
+          <w:b/>
+          <w:bCs/>
+          <w:sz w:val="26"/>
+          <w:szCs w:val="26"/>
+        </w:rPr>
+        <w:t>sửa</w:t>
+      </w:r>
+      <w:proofErr w:type="spellEnd"/>
+      <w:r>
+        <w:rPr>
+          <w:rFonts w:ascii="Times New Roman" w:hAnsi="Times New Roman" w:cs="Times New Roman"/>
+          <w:b/>
+          <w:bCs/>
+          <w:sz w:val="26"/>
+          <w:szCs w:val="26"/>
+        </w:rPr>
+        <w:t xml:space="preserve"> </w:t>
+      </w:r>
+      <w:proofErr w:type="spellStart"/>
+      <w:r>
+        <w:rPr>
+          <w:rFonts w:ascii="Times New Roman" w:hAnsi="Times New Roman" w:cs="Times New Roman"/>
+          <w:b/>
+          <w:bCs/>
+          <w:sz w:val="26"/>
+          <w:szCs w:val="26"/>
+        </w:rPr>
+        <w:t>chữa</w:t>
+      </w:r>
+      <w:proofErr w:type="spellEnd"/>
+      <w:r>
+        <w:rPr>
+          <w:rFonts w:ascii="Times New Roman" w:hAnsi="Times New Roman" w:cs="Times New Roman"/>
+          <w:b/>
+          <w:bCs/>
+          <w:sz w:val="26"/>
+          <w:szCs w:val="26"/>
+        </w:rPr>
+        <w:t xml:space="preserve"> </w:t>
+      </w:r>
+      <w:proofErr w:type="spellStart"/>
+      <w:r>
+        <w:rPr>
+          <w:rFonts w:ascii="Times New Roman" w:hAnsi="Times New Roman" w:cs="Times New Roman"/>
+          <w:b/>
+          <w:bCs/>
+          <w:sz w:val="26"/>
+          <w:szCs w:val="26"/>
+        </w:rPr>
+        <w:t>linh</w:t>
+      </w:r>
+      <w:proofErr w:type="spellEnd"/>
+      <w:r>
+        <w:rPr>
+          <w:rFonts w:ascii="Times New Roman" w:hAnsi="Times New Roman" w:cs="Times New Roman"/>
+          <w:b/>
+          <w:bCs/>
+          <w:sz w:val="26"/>
+          <w:szCs w:val="26"/>
+        </w:rPr>
+        <w:t xml:space="preserve"> </w:t>
+      </w:r>
+      <w:proofErr w:type="spellStart"/>
+      <w:r>
+        <w:rPr>
+          <w:rFonts w:ascii="Times New Roman" w:hAnsi="Times New Roman" w:cs="Times New Roman"/>
+          <w:b/>
+          <w:bCs/>
+          <w:sz w:val="26"/>
+          <w:szCs w:val="26"/>
+        </w:rPr>
+        <w:t>kiện</w:t>
+      </w:r>
+      <w:proofErr w:type="spellEnd"/>
+      <w:r>
+        <w:rPr>
+          <w:rFonts w:ascii="Times New Roman" w:hAnsi="Times New Roman" w:cs="Times New Roman"/>
+          <w:b/>
+          <w:bCs/>
+          <w:sz w:val="26"/>
+          <w:szCs w:val="26"/>
+        </w:rPr>
+        <w:t xml:space="preserve"> </w:t>
+      </w:r>
+      <w:proofErr w:type="spellStart"/>
+      <w:r>
+        <w:rPr>
+          <w:rFonts w:ascii="Times New Roman" w:hAnsi="Times New Roman" w:cs="Times New Roman"/>
+          <w:b/>
+          <w:bCs/>
+          <w:sz w:val="26"/>
+          <w:szCs w:val="26"/>
+        </w:rPr>
+        <w:t>xe</w:t>
+      </w:r>
+      <w:proofErr w:type="spellEnd"/>
+      <w:r>
+        <w:rPr>
+          <w:rFonts w:ascii="Times New Roman" w:hAnsi="Times New Roman" w:cs="Times New Roman"/>
+          <w:b/>
+          <w:bCs/>
+          <w:sz w:val="26"/>
+          <w:szCs w:val="26"/>
+        </w:rPr>
+        <w:t xml:space="preserve"> </w:t>
+      </w:r>
+      <w:proofErr w:type="spellStart"/>
+      <w:r>
+        <w:rPr>
+          <w:rFonts w:ascii="Times New Roman" w:hAnsi="Times New Roman" w:cs="Times New Roman"/>
+          <w:b/>
+          <w:bCs/>
+          <w:sz w:val="26"/>
+          <w:szCs w:val="26"/>
+        </w:rPr>
+        <w:t>kèm</w:t>
+      </w:r>
+      <w:proofErr w:type="spellEnd"/>
+      <w:r>
+        <w:rPr>
+          <w:rFonts w:ascii="Times New Roman" w:hAnsi="Times New Roman" w:cs="Times New Roman"/>
+          <w:b/>
+          <w:bCs/>
+          <w:sz w:val="26"/>
+          <w:szCs w:val="26"/>
+        </w:rPr>
+        <w:t xml:space="preserve"> </w:t>
+      </w:r>
+      <w:proofErr w:type="spellStart"/>
+      <w:r>
+        <w:rPr>
+          <w:rFonts w:ascii="Times New Roman" w:hAnsi="Times New Roman" w:cs="Times New Roman"/>
+          <w:b/>
+          <w:bCs/>
+          <w:sz w:val="26"/>
+          <w:szCs w:val="26"/>
+        </w:rPr>
+        <w:t>các</w:t>
+      </w:r>
+      <w:proofErr w:type="spellEnd"/>
+      <w:r>
+        <w:rPr>
+          <w:rFonts w:ascii="Times New Roman" w:hAnsi="Times New Roman" w:cs="Times New Roman"/>
+          <w:b/>
+          <w:bCs/>
+          <w:sz w:val="26"/>
+          <w:szCs w:val="26"/>
+        </w:rPr>
+        <w:t xml:space="preserve"> </w:t>
+      </w:r>
+      <w:proofErr w:type="spellStart"/>
+      <w:r>
+        <w:rPr>
+          <w:rFonts w:ascii="Times New Roman" w:hAnsi="Times New Roman" w:cs="Times New Roman"/>
+          <w:b/>
+          <w:bCs/>
+          <w:sz w:val="26"/>
+          <w:szCs w:val="26"/>
+        </w:rPr>
+        <w:t>thông</w:t>
+      </w:r>
+      <w:proofErr w:type="spellEnd"/>
+      <w:r>
+        <w:rPr>
+          <w:rFonts w:ascii="Times New Roman" w:hAnsi="Times New Roman" w:cs="Times New Roman"/>
+          <w:b/>
+          <w:bCs/>
+          <w:sz w:val="26"/>
+          <w:szCs w:val="26"/>
+        </w:rPr>
+        <w:t xml:space="preserve"> tin </w:t>
+      </w:r>
+      <w:proofErr w:type="spellStart"/>
+      <w:r>
+        <w:rPr>
+          <w:rFonts w:ascii="Times New Roman" w:hAnsi="Times New Roman" w:cs="Times New Roman"/>
+          <w:b/>
+          <w:bCs/>
+          <w:sz w:val="26"/>
+          <w:szCs w:val="26"/>
+        </w:rPr>
+        <w:t>như</w:t>
+      </w:r>
+      <w:proofErr w:type="spellEnd"/>
+      <w:r>
+        <w:rPr>
+          <w:rFonts w:ascii="Times New Roman" w:hAnsi="Times New Roman" w:cs="Times New Roman"/>
+          <w:b/>
+          <w:bCs/>
+          <w:sz w:val="26"/>
+          <w:szCs w:val="26"/>
+        </w:rPr>
+        <w:t xml:space="preserve"> </w:t>
+      </w:r>
+      <w:proofErr w:type="spellStart"/>
+      <w:r>
+        <w:rPr>
+          <w:rFonts w:ascii="Times New Roman" w:hAnsi="Times New Roman" w:cs="Times New Roman"/>
+          <w:b/>
+          <w:bCs/>
+          <w:sz w:val="26"/>
+          <w:szCs w:val="26"/>
+        </w:rPr>
+        <w:t>nơi</w:t>
+      </w:r>
+      <w:proofErr w:type="spellEnd"/>
+      <w:r>
+        <w:rPr>
+          <w:rFonts w:ascii="Times New Roman" w:hAnsi="Times New Roman" w:cs="Times New Roman"/>
+          <w:b/>
+          <w:bCs/>
+          <w:sz w:val="26"/>
+          <w:szCs w:val="26"/>
+        </w:rPr>
+        <w:t xml:space="preserve"> </w:t>
+      </w:r>
+      <w:proofErr w:type="spellStart"/>
+      <w:r>
+        <w:rPr>
+          <w:rFonts w:ascii="Times New Roman" w:hAnsi="Times New Roman" w:cs="Times New Roman"/>
+          <w:b/>
+          <w:bCs/>
+          <w:sz w:val="26"/>
+          <w:szCs w:val="26"/>
+        </w:rPr>
+        <w:t>thực</w:t>
+      </w:r>
+      <w:proofErr w:type="spellEnd"/>
+      <w:r>
+        <w:rPr>
+          <w:rFonts w:ascii="Times New Roman" w:hAnsi="Times New Roman" w:cs="Times New Roman"/>
+          <w:b/>
+          <w:bCs/>
+          <w:sz w:val="26"/>
+          <w:szCs w:val="26"/>
+        </w:rPr>
+        <w:t xml:space="preserve"> </w:t>
+      </w:r>
+      <w:proofErr w:type="spellStart"/>
+      <w:r>
+        <w:rPr>
+          <w:rFonts w:ascii="Times New Roman" w:hAnsi="Times New Roman" w:cs="Times New Roman"/>
+          <w:b/>
+          <w:bCs/>
+          <w:sz w:val="26"/>
+          <w:szCs w:val="26"/>
+        </w:rPr>
+        <w:t>hiện</w:t>
+      </w:r>
+      <w:proofErr w:type="spellEnd"/>
+      <w:r>
+        <w:rPr>
+          <w:rFonts w:ascii="Times New Roman" w:hAnsi="Times New Roman" w:cs="Times New Roman"/>
+          <w:b/>
+          <w:bCs/>
+          <w:sz w:val="26"/>
+          <w:szCs w:val="26"/>
+        </w:rPr>
+        <w:t xml:space="preserve"> </w:t>
+      </w:r>
+      <w:proofErr w:type="spellStart"/>
+      <w:r>
+        <w:rPr>
+          <w:rFonts w:ascii="Times New Roman" w:hAnsi="Times New Roman" w:cs="Times New Roman"/>
+          <w:b/>
+          <w:bCs/>
+          <w:sz w:val="26"/>
+          <w:szCs w:val="26"/>
+        </w:rPr>
+        <w:t>những</w:t>
+      </w:r>
+      <w:proofErr w:type="spellEnd"/>
+      <w:r>
+        <w:rPr>
+          <w:rFonts w:ascii="Times New Roman" w:hAnsi="Times New Roman" w:cs="Times New Roman"/>
+          <w:b/>
+          <w:bCs/>
+          <w:sz w:val="26"/>
+          <w:szCs w:val="26"/>
+        </w:rPr>
+        <w:t xml:space="preserve"> </w:t>
+      </w:r>
+      <w:proofErr w:type="spellStart"/>
+      <w:r>
+        <w:rPr>
+          <w:rFonts w:ascii="Times New Roman" w:hAnsi="Times New Roman" w:cs="Times New Roman"/>
+          <w:b/>
+          <w:bCs/>
+          <w:sz w:val="26"/>
+          <w:szCs w:val="26"/>
+        </w:rPr>
+        <w:t>việc</w:t>
+      </w:r>
+      <w:proofErr w:type="spellEnd"/>
+      <w:r>
+        <w:rPr>
+          <w:rFonts w:ascii="Times New Roman" w:hAnsi="Times New Roman" w:cs="Times New Roman"/>
+          <w:b/>
+          <w:bCs/>
+          <w:sz w:val="26"/>
+          <w:szCs w:val="26"/>
+        </w:rPr>
+        <w:t xml:space="preserve"> </w:t>
+      </w:r>
+      <w:proofErr w:type="spellStart"/>
+      <w:r>
+        <w:rPr>
+          <w:rFonts w:ascii="Times New Roman" w:hAnsi="Times New Roman" w:cs="Times New Roman"/>
+          <w:b/>
+          <w:bCs/>
+          <w:sz w:val="26"/>
+          <w:szCs w:val="26"/>
+        </w:rPr>
+        <w:t>đó</w:t>
+      </w:r>
+      <w:proofErr w:type="spellEnd"/>
+      <w:r>
+        <w:rPr>
+          <w:rFonts w:ascii="Times New Roman" w:hAnsi="Times New Roman" w:cs="Times New Roman"/>
+          <w:b/>
+          <w:bCs/>
+          <w:sz w:val="26"/>
+          <w:szCs w:val="26"/>
+        </w:rPr>
+        <w:t xml:space="preserve">, </w:t>
+      </w:r>
+      <w:proofErr w:type="spellStart"/>
+      <w:r>
+        <w:rPr>
+          <w:rFonts w:ascii="Times New Roman" w:hAnsi="Times New Roman" w:cs="Times New Roman"/>
+          <w:b/>
+          <w:bCs/>
+          <w:sz w:val="26"/>
+          <w:szCs w:val="26"/>
+        </w:rPr>
+        <w:t>thời</w:t>
+      </w:r>
+      <w:proofErr w:type="spellEnd"/>
+      <w:r>
+        <w:rPr>
+          <w:rFonts w:ascii="Times New Roman" w:hAnsi="Times New Roman" w:cs="Times New Roman"/>
+          <w:b/>
+          <w:bCs/>
+          <w:sz w:val="26"/>
+          <w:szCs w:val="26"/>
+        </w:rPr>
+        <w:t xml:space="preserve"> </w:t>
+      </w:r>
+      <w:proofErr w:type="spellStart"/>
+      <w:r>
+        <w:rPr>
+          <w:rFonts w:ascii="Times New Roman" w:hAnsi="Times New Roman" w:cs="Times New Roman"/>
+          <w:b/>
+          <w:bCs/>
+          <w:sz w:val="26"/>
+          <w:szCs w:val="26"/>
+        </w:rPr>
+        <w:t>gian</w:t>
+      </w:r>
+      <w:proofErr w:type="spellEnd"/>
+      <w:r>
+        <w:rPr>
+          <w:rFonts w:ascii="Times New Roman" w:hAnsi="Times New Roman" w:cs="Times New Roman"/>
+          <w:b/>
+          <w:bCs/>
+          <w:sz w:val="26"/>
+          <w:szCs w:val="26"/>
+        </w:rPr>
+        <w:t xml:space="preserve">, chi </w:t>
+      </w:r>
+      <w:proofErr w:type="spellStart"/>
+      <w:r>
+        <w:rPr>
+          <w:rFonts w:ascii="Times New Roman" w:hAnsi="Times New Roman" w:cs="Times New Roman"/>
+          <w:b/>
+          <w:bCs/>
+          <w:sz w:val="26"/>
+          <w:szCs w:val="26"/>
+        </w:rPr>
+        <w:t>phí</w:t>
+      </w:r>
+      <w:proofErr w:type="spellEnd"/>
+      <w:r>
+        <w:rPr>
+          <w:rFonts w:ascii="Times New Roman" w:hAnsi="Times New Roman" w:cs="Times New Roman"/>
+          <w:b/>
+          <w:bCs/>
+          <w:sz w:val="26"/>
+          <w:szCs w:val="26"/>
+        </w:rPr>
+        <w:t>...</w:t>
+      </w:r>
+    </w:p>
+    <w:p>
+      <w:pPr>
+        <w:pStyle w:val="ListParagraph"/>
+        <w:numPr>
+          <w:ilvl w:val="0"/>
+          <w:numId w:val="1"/>
+        </w:numPr>
+        <w:spacing w:line="360" w:lineRule="auto"/>
+        <w:jc w:val="both"/>
+        <w:rPr>
+          <w:rFonts w:ascii="Times New Roman" w:hAnsi="Times New Roman" w:cs="Times New Roman"/>
+          <w:b/>
+          <w:bCs/>
+          <w:sz w:val="26"/>
+          <w:szCs w:val="26"/>
+        </w:rPr>
+      </w:pPr>
+      <w:proofErr w:type="spellStart"/>
+      <w:r>
+        <w:rPr>
+          <w:rFonts w:ascii="Times New Roman" w:hAnsi="Times New Roman" w:cs="Times New Roman"/>
+          <w:b/>
+          <w:bCs/>
+          <w:sz w:val="26"/>
+          <w:szCs w:val="26"/>
+        </w:rPr>
+        <w:t>Tự</w:t>
+      </w:r>
+      <w:proofErr w:type="spellEnd"/>
+      <w:r>
+        <w:rPr>
+          <w:rFonts w:ascii="Times New Roman" w:hAnsi="Times New Roman" w:cs="Times New Roman"/>
+          <w:b/>
+          <w:bCs/>
+          <w:sz w:val="26"/>
+          <w:szCs w:val="26"/>
+        </w:rPr>
+        <w:t xml:space="preserve"> </w:t>
+      </w:r>
+      <w:proofErr w:type="spellStart"/>
+      <w:r>
+        <w:rPr>
+          <w:rFonts w:ascii="Times New Roman" w:hAnsi="Times New Roman" w:cs="Times New Roman"/>
+          <w:b/>
+          <w:bCs/>
+          <w:sz w:val="26"/>
+          <w:szCs w:val="26"/>
+        </w:rPr>
+        <w:t>động</w:t>
+      </w:r>
+      <w:proofErr w:type="spellEnd"/>
+      <w:r>
+        <w:rPr>
+          <w:rFonts w:ascii="Times New Roman" w:hAnsi="Times New Roman" w:cs="Times New Roman"/>
+          <w:b/>
+          <w:bCs/>
+          <w:sz w:val="26"/>
+          <w:szCs w:val="26"/>
+        </w:rPr>
+        <w:t xml:space="preserve"> </w:t>
+      </w:r>
+      <w:proofErr w:type="spellStart"/>
+      <w:r>
+        <w:rPr>
+          <w:rFonts w:ascii="Times New Roman" w:hAnsi="Times New Roman" w:cs="Times New Roman"/>
+          <w:b/>
+          <w:bCs/>
+          <w:sz w:val="26"/>
+          <w:szCs w:val="26"/>
+        </w:rPr>
+        <w:t>nhắc</w:t>
+      </w:r>
+      <w:proofErr w:type="spellEnd"/>
+      <w:r>
+        <w:rPr>
+          <w:rFonts w:ascii="Times New Roman" w:hAnsi="Times New Roman" w:cs="Times New Roman"/>
+          <w:b/>
+          <w:bCs/>
+          <w:sz w:val="26"/>
+          <w:szCs w:val="26"/>
+        </w:rPr>
+        <w:t xml:space="preserve"> </w:t>
+      </w:r>
+      <w:proofErr w:type="spellStart"/>
+      <w:r>
+        <w:rPr>
+          <w:rFonts w:ascii="Times New Roman" w:hAnsi="Times New Roman" w:cs="Times New Roman"/>
+          <w:b/>
+          <w:bCs/>
+          <w:sz w:val="26"/>
+          <w:szCs w:val="26"/>
+        </w:rPr>
+        <w:t>nhở</w:t>
+      </w:r>
+      <w:proofErr w:type="spellEnd"/>
+      <w:r>
+        <w:rPr>
+          <w:rFonts w:ascii="Times New Roman" w:hAnsi="Times New Roman" w:cs="Times New Roman"/>
+          <w:b/>
+          <w:bCs/>
+          <w:sz w:val="26"/>
+          <w:szCs w:val="26"/>
+        </w:rPr>
+        <w:t xml:space="preserve"> </w:t>
+      </w:r>
+      <w:proofErr w:type="spellStart"/>
+      <w:r>
+        <w:rPr>
+          <w:rFonts w:ascii="Times New Roman" w:hAnsi="Times New Roman" w:cs="Times New Roman"/>
+          <w:b/>
+          <w:bCs/>
+          <w:sz w:val="26"/>
+          <w:szCs w:val="26"/>
+        </w:rPr>
+        <w:t>người</w:t>
+      </w:r>
+      <w:proofErr w:type="spellEnd"/>
+      <w:r>
+        <w:rPr>
+          <w:rFonts w:ascii="Times New Roman" w:hAnsi="Times New Roman" w:cs="Times New Roman"/>
+          <w:b/>
+          <w:bCs/>
+          <w:sz w:val="26"/>
+          <w:szCs w:val="26"/>
+        </w:rPr>
+        <w:t xml:space="preserve"> </w:t>
+      </w:r>
+      <w:proofErr w:type="spellStart"/>
+      <w:r>
+        <w:rPr>
+          <w:rFonts w:ascii="Times New Roman" w:hAnsi="Times New Roman" w:cs="Times New Roman"/>
+          <w:b/>
+          <w:bCs/>
+          <w:sz w:val="26"/>
+          <w:szCs w:val="26"/>
+        </w:rPr>
+        <w:t>dùng</w:t>
+      </w:r>
+      <w:proofErr w:type="spellEnd"/>
+      <w:r>
+        <w:rPr>
+          <w:rFonts w:ascii="Times New Roman" w:hAnsi="Times New Roman" w:cs="Times New Roman"/>
+          <w:b/>
+          <w:bCs/>
+          <w:sz w:val="26"/>
+          <w:szCs w:val="26"/>
+        </w:rPr>
+        <w:t xml:space="preserve"> </w:t>
+      </w:r>
+      <w:proofErr w:type="spellStart"/>
+      <w:r>
+        <w:rPr>
+          <w:rFonts w:ascii="Times New Roman" w:hAnsi="Times New Roman" w:cs="Times New Roman"/>
+          <w:b/>
+          <w:bCs/>
+          <w:sz w:val="26"/>
+          <w:szCs w:val="26"/>
+        </w:rPr>
+        <w:t>khi</w:t>
+      </w:r>
+      <w:proofErr w:type="spellEnd"/>
+      <w:r>
+        <w:rPr>
+          <w:rFonts w:ascii="Times New Roman" w:hAnsi="Times New Roman" w:cs="Times New Roman"/>
+          <w:b/>
+          <w:bCs/>
+          <w:sz w:val="26"/>
+          <w:szCs w:val="26"/>
+        </w:rPr>
+        <w:t xml:space="preserve"> </w:t>
+      </w:r>
+      <w:proofErr w:type="spellStart"/>
+      <w:r>
+        <w:rPr>
+          <w:rFonts w:ascii="Times New Roman" w:hAnsi="Times New Roman" w:cs="Times New Roman"/>
+          <w:b/>
+          <w:bCs/>
+          <w:sz w:val="26"/>
+          <w:szCs w:val="26"/>
+        </w:rPr>
+        <w:t>đến</w:t>
+      </w:r>
+      <w:proofErr w:type="spellEnd"/>
+      <w:r>
+        <w:rPr>
+          <w:rFonts w:ascii="Times New Roman" w:hAnsi="Times New Roman" w:cs="Times New Roman"/>
+          <w:b/>
+          <w:bCs/>
+          <w:sz w:val="26"/>
+          <w:szCs w:val="26"/>
+        </w:rPr>
+        <w:t xml:space="preserve"> </w:t>
+      </w:r>
+      <w:proofErr w:type="spellStart"/>
+      <w:r>
+        <w:rPr>
+          <w:rFonts w:ascii="Times New Roman" w:hAnsi="Times New Roman" w:cs="Times New Roman"/>
+          <w:b/>
+          <w:bCs/>
+          <w:sz w:val="26"/>
+          <w:szCs w:val="26"/>
+        </w:rPr>
+        <w:t>hạn</w:t>
+      </w:r>
+      <w:proofErr w:type="spellEnd"/>
+      <w:r>
+        <w:rPr>
+          <w:rFonts w:ascii="Times New Roman" w:hAnsi="Times New Roman" w:cs="Times New Roman"/>
+          <w:b/>
+          <w:bCs/>
+          <w:sz w:val="26"/>
+          <w:szCs w:val="26"/>
+        </w:rPr>
+        <w:t xml:space="preserve"> </w:t>
+      </w:r>
+      <w:proofErr w:type="spellStart"/>
+      <w:r>
+        <w:rPr>
+          <w:rFonts w:ascii="Times New Roman" w:hAnsi="Times New Roman" w:cs="Times New Roman"/>
+          <w:b/>
+          <w:bCs/>
+          <w:sz w:val="26"/>
+          <w:szCs w:val="26"/>
+        </w:rPr>
+        <w:t>bảo</w:t>
+      </w:r>
+      <w:proofErr w:type="spellEnd"/>
+      <w:r>
+        <w:rPr>
+          <w:rFonts w:ascii="Times New Roman" w:hAnsi="Times New Roman" w:cs="Times New Roman"/>
+          <w:b/>
+          <w:bCs/>
+          <w:sz w:val="26"/>
+          <w:szCs w:val="26"/>
+        </w:rPr>
+        <w:t xml:space="preserve"> </w:t>
+      </w:r>
+      <w:proofErr w:type="spellStart"/>
+      <w:r>
+        <w:rPr>
+          <w:rFonts w:ascii="Times New Roman" w:hAnsi="Times New Roman" w:cs="Times New Roman"/>
+          <w:b/>
+          <w:bCs/>
+          <w:sz w:val="26"/>
+          <w:szCs w:val="26"/>
+        </w:rPr>
+        <w:t>dưỡng</w:t>
+      </w:r>
+      <w:proofErr w:type="spellEnd"/>
+      <w:r>
+        <w:rPr>
+          <w:rFonts w:ascii="Times New Roman" w:hAnsi="Times New Roman" w:cs="Times New Roman"/>
+          <w:b/>
+          <w:bCs/>
+          <w:sz w:val="26"/>
+          <w:szCs w:val="26"/>
+        </w:rPr>
+        <w:t>,</w:t>
+      </w:r>
+      <w:r>
+        <w:rPr>
+          <w:rFonts w:ascii="Times New Roman" w:hAnsi="Times New Roman" w:cs="Times New Roman"/>
+          <w:b/>
+          <w:bCs/>
+          <w:sz w:val="26"/>
+          <w:szCs w:val="26"/>
+        </w:rPr>
+        <w:t xml:space="preserve"> </w:t>
+      </w:r>
+      <w:proofErr w:type="spellStart"/>
+      <w:r>
+        <w:rPr>
+          <w:rFonts w:ascii="Times New Roman" w:hAnsi="Times New Roman" w:cs="Times New Roman"/>
+          <w:b/>
+          <w:bCs/>
+          <w:sz w:val="26"/>
+          <w:szCs w:val="26"/>
+        </w:rPr>
+        <w:t>đăng</w:t>
+      </w:r>
+      <w:proofErr w:type="spellEnd"/>
+      <w:r>
+        <w:rPr>
+          <w:rFonts w:ascii="Times New Roman" w:hAnsi="Times New Roman" w:cs="Times New Roman"/>
+          <w:b/>
+          <w:bCs/>
+          <w:sz w:val="26"/>
+          <w:szCs w:val="26"/>
+        </w:rPr>
+        <w:t xml:space="preserve"> </w:t>
+      </w:r>
+      <w:proofErr w:type="spellStart"/>
+      <w:r>
+        <w:rPr>
+          <w:rFonts w:ascii="Times New Roman" w:hAnsi="Times New Roman" w:cs="Times New Roman"/>
+          <w:b/>
+          <w:bCs/>
+          <w:sz w:val="26"/>
+          <w:szCs w:val="26"/>
+        </w:rPr>
+        <w:t>kiểm</w:t>
+      </w:r>
+      <w:proofErr w:type="spellEnd"/>
+      <w:r>
+        <w:rPr>
+          <w:rFonts w:ascii="Times New Roman" w:hAnsi="Times New Roman" w:cs="Times New Roman"/>
+          <w:b/>
+          <w:bCs/>
+          <w:sz w:val="26"/>
+          <w:szCs w:val="26"/>
+        </w:rPr>
+        <w:t xml:space="preserve">, </w:t>
+      </w:r>
+      <w:proofErr w:type="spellStart"/>
+      <w:r>
+        <w:rPr>
+          <w:rFonts w:ascii="Times New Roman" w:hAnsi="Times New Roman" w:cs="Times New Roman"/>
+          <w:b/>
+          <w:bCs/>
+          <w:sz w:val="26"/>
+          <w:szCs w:val="26"/>
+        </w:rPr>
+        <w:t>mua</w:t>
+      </w:r>
+      <w:proofErr w:type="spellEnd"/>
+      <w:r>
+        <w:rPr>
+          <w:rFonts w:ascii="Times New Roman" w:hAnsi="Times New Roman" w:cs="Times New Roman"/>
+          <w:b/>
+          <w:bCs/>
+          <w:sz w:val="26"/>
+          <w:szCs w:val="26"/>
+        </w:rPr>
+        <w:t xml:space="preserve"> </w:t>
+      </w:r>
+      <w:proofErr w:type="spellStart"/>
+      <w:r>
+        <w:rPr>
+          <w:rFonts w:ascii="Times New Roman" w:hAnsi="Times New Roman" w:cs="Times New Roman"/>
+          <w:b/>
+          <w:bCs/>
+          <w:sz w:val="26"/>
+          <w:szCs w:val="26"/>
+        </w:rPr>
+        <w:t>bảo</w:t>
+      </w:r>
+      <w:proofErr w:type="spellEnd"/>
+      <w:r>
+        <w:rPr>
+          <w:rFonts w:ascii="Times New Roman" w:hAnsi="Times New Roman" w:cs="Times New Roman"/>
+          <w:b/>
+          <w:bCs/>
+          <w:sz w:val="26"/>
+          <w:szCs w:val="26"/>
+        </w:rPr>
+        <w:t xml:space="preserve"> </w:t>
+      </w:r>
+      <w:proofErr w:type="spellStart"/>
+      <w:r>
+        <w:rPr>
+          <w:rFonts w:ascii="Times New Roman" w:hAnsi="Times New Roman" w:cs="Times New Roman"/>
+          <w:b/>
+          <w:bCs/>
+          <w:sz w:val="26"/>
+          <w:szCs w:val="26"/>
+        </w:rPr>
+        <w:t>hiểm</w:t>
+      </w:r>
+      <w:proofErr w:type="spellEnd"/>
+      <w:r>
+        <w:rPr>
+          <w:rFonts w:ascii="Times New Roman" w:hAnsi="Times New Roman" w:cs="Times New Roman"/>
+          <w:b/>
+          <w:bCs/>
+          <w:sz w:val="26"/>
+          <w:szCs w:val="26"/>
+        </w:rPr>
+        <w:t>, ...</w:t>
+      </w:r>
+    </w:p>
+    <w:p>
+      <w:pPr>
+        <w:pStyle w:val="ListParagraph"/>
+        <w:numPr>
+          <w:ilvl w:val="0"/>
+          <w:numId w:val="1"/>
+        </w:numPr>
+        <w:spacing w:line="360" w:lineRule="auto"/>
+        <w:jc w:val="both"/>
+        <w:rPr>
+          <w:rFonts w:ascii="Times New Roman" w:hAnsi="Times New Roman" w:cs="Times New Roman"/>
+          <w:b/>
+          <w:bCs/>
+          <w:sz w:val="26"/>
+          <w:szCs w:val="26"/>
+        </w:rPr>
+      </w:pPr>
+      <w:proofErr w:type="spellStart"/>
+      <w:r>
+        <w:rPr>
+          <w:rFonts w:ascii="Times New Roman" w:hAnsi="Times New Roman" w:cs="Times New Roman"/>
+          <w:b/>
+          <w:bCs/>
+          <w:sz w:val="26"/>
+          <w:szCs w:val="26"/>
+        </w:rPr>
+        <w:t>Hỗ</w:t>
+      </w:r>
+      <w:proofErr w:type="spellEnd"/>
+      <w:r>
+        <w:rPr>
+          <w:rFonts w:ascii="Times New Roman" w:hAnsi="Times New Roman" w:cs="Times New Roman"/>
+          <w:b/>
+          <w:bCs/>
+          <w:sz w:val="26"/>
+          <w:szCs w:val="26"/>
+        </w:rPr>
+        <w:t xml:space="preserve"> </w:t>
+      </w:r>
+      <w:proofErr w:type="spellStart"/>
+      <w:r>
+        <w:rPr>
+          <w:rFonts w:ascii="Times New Roman" w:hAnsi="Times New Roman" w:cs="Times New Roman"/>
+          <w:b/>
+          <w:bCs/>
+          <w:sz w:val="26"/>
+          <w:szCs w:val="26"/>
+        </w:rPr>
+        <w:t>trợ</w:t>
+      </w:r>
+      <w:proofErr w:type="spellEnd"/>
+      <w:r>
+        <w:rPr>
+          <w:rFonts w:ascii="Times New Roman" w:hAnsi="Times New Roman" w:cs="Times New Roman"/>
+          <w:b/>
+          <w:bCs/>
+          <w:sz w:val="26"/>
+          <w:szCs w:val="26"/>
+        </w:rPr>
+        <w:t xml:space="preserve"> </w:t>
+      </w:r>
+      <w:proofErr w:type="spellStart"/>
+      <w:r>
+        <w:rPr>
+          <w:rFonts w:ascii="Times New Roman" w:hAnsi="Times New Roman" w:cs="Times New Roman"/>
+          <w:b/>
+          <w:bCs/>
+          <w:sz w:val="26"/>
+          <w:szCs w:val="26"/>
+        </w:rPr>
+        <w:t>tài</w:t>
+      </w:r>
+      <w:proofErr w:type="spellEnd"/>
+      <w:r>
+        <w:rPr>
+          <w:rFonts w:ascii="Times New Roman" w:hAnsi="Times New Roman" w:cs="Times New Roman"/>
+          <w:b/>
+          <w:bCs/>
+          <w:sz w:val="26"/>
+          <w:szCs w:val="26"/>
+        </w:rPr>
+        <w:t xml:space="preserve"> </w:t>
+      </w:r>
+      <w:proofErr w:type="spellStart"/>
+      <w:r>
+        <w:rPr>
+          <w:rFonts w:ascii="Times New Roman" w:hAnsi="Times New Roman" w:cs="Times New Roman"/>
+          <w:b/>
+          <w:bCs/>
+          <w:sz w:val="26"/>
+          <w:szCs w:val="26"/>
+        </w:rPr>
+        <w:t>xế</w:t>
+      </w:r>
+      <w:proofErr w:type="spellEnd"/>
+      <w:r>
+        <w:rPr>
+          <w:rFonts w:ascii="Times New Roman" w:hAnsi="Times New Roman" w:cs="Times New Roman"/>
+          <w:b/>
+          <w:bCs/>
+          <w:sz w:val="26"/>
+          <w:szCs w:val="26"/>
+        </w:rPr>
+        <w:t xml:space="preserve"> </w:t>
+      </w:r>
+      <w:proofErr w:type="spellStart"/>
+      <w:r>
+        <w:rPr>
+          <w:rFonts w:ascii="Times New Roman" w:hAnsi="Times New Roman" w:cs="Times New Roman"/>
+          <w:b/>
+          <w:bCs/>
+          <w:sz w:val="26"/>
+          <w:szCs w:val="26"/>
+        </w:rPr>
+        <w:t>tìm</w:t>
+      </w:r>
+      <w:proofErr w:type="spellEnd"/>
+      <w:r>
+        <w:rPr>
+          <w:rFonts w:ascii="Times New Roman" w:hAnsi="Times New Roman" w:cs="Times New Roman"/>
+          <w:b/>
+          <w:bCs/>
+          <w:sz w:val="26"/>
+          <w:szCs w:val="26"/>
+        </w:rPr>
+        <w:t xml:space="preserve"> </w:t>
+      </w:r>
+      <w:proofErr w:type="spellStart"/>
+      <w:r>
+        <w:rPr>
+          <w:rFonts w:ascii="Times New Roman" w:hAnsi="Times New Roman" w:cs="Times New Roman"/>
+          <w:b/>
+          <w:bCs/>
+          <w:sz w:val="26"/>
+          <w:szCs w:val="26"/>
+        </w:rPr>
+        <w:t>chỗ</w:t>
+      </w:r>
+      <w:proofErr w:type="spellEnd"/>
+      <w:r>
+        <w:rPr>
+          <w:rFonts w:ascii="Times New Roman" w:hAnsi="Times New Roman" w:cs="Times New Roman"/>
+          <w:b/>
+          <w:bCs/>
+          <w:sz w:val="26"/>
+          <w:szCs w:val="26"/>
+        </w:rPr>
+        <w:t xml:space="preserve"> </w:t>
+      </w:r>
+      <w:proofErr w:type="spellStart"/>
+      <w:r>
+        <w:rPr>
+          <w:rFonts w:ascii="Times New Roman" w:hAnsi="Times New Roman" w:cs="Times New Roman"/>
+          <w:b/>
+          <w:bCs/>
+          <w:sz w:val="26"/>
+          <w:szCs w:val="26"/>
+        </w:rPr>
+        <w:t>đậu</w:t>
+      </w:r>
+      <w:proofErr w:type="spellEnd"/>
+      <w:r>
+        <w:rPr>
+          <w:rFonts w:ascii="Times New Roman" w:hAnsi="Times New Roman" w:cs="Times New Roman"/>
+          <w:b/>
+          <w:bCs/>
+          <w:sz w:val="26"/>
+          <w:szCs w:val="26"/>
+        </w:rPr>
+        <w:t xml:space="preserve"> </w:t>
+      </w:r>
+      <w:proofErr w:type="spellStart"/>
+      <w:r>
+        <w:rPr>
+          <w:rFonts w:ascii="Times New Roman" w:hAnsi="Times New Roman" w:cs="Times New Roman"/>
+          <w:b/>
+          <w:bCs/>
+          <w:sz w:val="26"/>
+          <w:szCs w:val="26"/>
+        </w:rPr>
+        <w:t>xe</w:t>
+      </w:r>
+      <w:proofErr w:type="spellEnd"/>
+      <w:r>
+        <w:rPr>
+          <w:rFonts w:ascii="Times New Roman" w:hAnsi="Times New Roman" w:cs="Times New Roman"/>
+          <w:b/>
+          <w:bCs/>
+          <w:sz w:val="26"/>
+          <w:szCs w:val="26"/>
+        </w:rPr>
+        <w:t xml:space="preserve">, </w:t>
+      </w:r>
+      <w:proofErr w:type="spellStart"/>
+      <w:r>
+        <w:rPr>
+          <w:rFonts w:ascii="Times New Roman" w:hAnsi="Times New Roman" w:cs="Times New Roman"/>
+          <w:b/>
+          <w:bCs/>
+          <w:sz w:val="26"/>
+          <w:szCs w:val="26"/>
+        </w:rPr>
+        <w:t>tìm</w:t>
+      </w:r>
+      <w:proofErr w:type="spellEnd"/>
+      <w:r>
+        <w:rPr>
+          <w:rFonts w:ascii="Times New Roman" w:hAnsi="Times New Roman" w:cs="Times New Roman"/>
+          <w:b/>
+          <w:bCs/>
+          <w:sz w:val="26"/>
+          <w:szCs w:val="26"/>
+        </w:rPr>
+        <w:t xml:space="preserve"> </w:t>
+      </w:r>
+      <w:proofErr w:type="spellStart"/>
+      <w:r>
+        <w:rPr>
+          <w:rFonts w:ascii="Times New Roman" w:hAnsi="Times New Roman" w:cs="Times New Roman"/>
+          <w:b/>
+          <w:bCs/>
+          <w:sz w:val="26"/>
+          <w:szCs w:val="26"/>
+        </w:rPr>
+        <w:t>cây</w:t>
+      </w:r>
+      <w:proofErr w:type="spellEnd"/>
+      <w:r>
+        <w:rPr>
+          <w:rFonts w:ascii="Times New Roman" w:hAnsi="Times New Roman" w:cs="Times New Roman"/>
+          <w:b/>
+          <w:bCs/>
+          <w:sz w:val="26"/>
+          <w:szCs w:val="26"/>
+        </w:rPr>
+        <w:t xml:space="preserve"> </w:t>
+      </w:r>
+      <w:proofErr w:type="spellStart"/>
+      <w:r>
+        <w:rPr>
+          <w:rFonts w:ascii="Times New Roman" w:hAnsi="Times New Roman" w:cs="Times New Roman"/>
+          <w:b/>
+          <w:bCs/>
+          <w:sz w:val="26"/>
+          <w:szCs w:val="26"/>
+        </w:rPr>
+        <w:t>xăng</w:t>
+      </w:r>
+      <w:proofErr w:type="spellEnd"/>
+      <w:r>
+        <w:rPr>
+          <w:rFonts w:ascii="Times New Roman" w:hAnsi="Times New Roman" w:cs="Times New Roman"/>
+          <w:b/>
+          <w:bCs/>
+          <w:sz w:val="26"/>
+          <w:szCs w:val="26"/>
+        </w:rPr>
+        <w:t xml:space="preserve">, ATM </w:t>
+      </w:r>
+      <w:proofErr w:type="spellStart"/>
+      <w:r>
+        <w:rPr>
+          <w:rFonts w:ascii="Times New Roman" w:hAnsi="Times New Roman" w:cs="Times New Roman"/>
+          <w:b/>
+          <w:bCs/>
+          <w:sz w:val="26"/>
+          <w:szCs w:val="26"/>
+        </w:rPr>
+        <w:t>gần</w:t>
+      </w:r>
+      <w:proofErr w:type="spellEnd"/>
+      <w:r>
+        <w:rPr>
+          <w:rFonts w:ascii="Times New Roman" w:hAnsi="Times New Roman" w:cs="Times New Roman"/>
+          <w:b/>
+          <w:bCs/>
+          <w:sz w:val="26"/>
+          <w:szCs w:val="26"/>
+        </w:rPr>
+        <w:t xml:space="preserve"> </w:t>
+      </w:r>
+      <w:proofErr w:type="spellStart"/>
+      <w:r>
+        <w:rPr>
+          <w:rFonts w:ascii="Times New Roman" w:hAnsi="Times New Roman" w:cs="Times New Roman"/>
+          <w:b/>
+          <w:bCs/>
+          <w:sz w:val="26"/>
+          <w:szCs w:val="26"/>
+        </w:rPr>
+        <w:t>nhất</w:t>
+      </w:r>
+      <w:proofErr w:type="spellEnd"/>
+      <w:r>
+        <w:rPr>
+          <w:rFonts w:ascii="Times New Roman" w:hAnsi="Times New Roman" w:cs="Times New Roman"/>
+          <w:b/>
+          <w:bCs/>
+          <w:sz w:val="26"/>
+          <w:szCs w:val="26"/>
+        </w:rPr>
+        <w:t>,</w:t>
+      </w:r>
+      <w:r>
+        <w:rPr>
+          <w:rFonts w:ascii="Times New Roman" w:hAnsi="Times New Roman" w:cs="Times New Roman"/>
+          <w:b/>
+          <w:bCs/>
+          <w:sz w:val="26"/>
+          <w:szCs w:val="26"/>
+        </w:rPr>
+        <w:t xml:space="preserve"> .</w:t>
+      </w:r>
+      <w:r>
+        <w:rPr>
+          <w:rFonts w:ascii="Times New Roman" w:hAnsi="Times New Roman" w:cs="Times New Roman"/>
+          <w:b/>
+          <w:bCs/>
+          <w:sz w:val="26"/>
+          <w:szCs w:val="26"/>
+        </w:rPr>
+        <w:t>..</w:t>
+      </w:r>
+    </w:p>
+    <w:p>
+      <w:pPr>
+        <w:pStyle w:val="ListParagraph"/>
+        <w:numPr>
+          <w:ilvl w:val="0"/>
+          <w:numId w:val="1"/>
+        </w:numPr>
+        <w:spacing w:line="360" w:lineRule="auto"/>
+        <w:jc w:val="both"/>
+        <w:rPr>
+          <w:rFonts w:ascii="Times New Roman" w:hAnsi="Times New Roman" w:cs="Times New Roman"/>
+          <w:sz w:val="26"/>
+          <w:szCs w:val="26"/>
+        </w:rPr>
+      </w:pPr>
+      <w:proofErr w:type="spellStart"/>
+      <w:r>
+        <w:rPr>
+          <w:rFonts w:ascii="Times New Roman" w:hAnsi="Times New Roman" w:cs="Times New Roman"/>
+          <w:b/>
+          <w:bCs/>
+          <w:sz w:val="26"/>
+          <w:szCs w:val="26"/>
+        </w:rPr>
+        <w:t>Kêu</w:t>
+      </w:r>
+      <w:proofErr w:type="spellEnd"/>
+      <w:r>
+        <w:rPr>
+          <w:rFonts w:ascii="Times New Roman" w:hAnsi="Times New Roman" w:cs="Times New Roman"/>
+          <w:b/>
+          <w:bCs/>
+          <w:sz w:val="26"/>
+          <w:szCs w:val="26"/>
+        </w:rPr>
+        <w:t xml:space="preserve"> </w:t>
+      </w:r>
+      <w:proofErr w:type="spellStart"/>
+      <w:r>
+        <w:rPr>
+          <w:rFonts w:ascii="Times New Roman" w:hAnsi="Times New Roman" w:cs="Times New Roman"/>
+          <w:b/>
+          <w:bCs/>
+          <w:sz w:val="26"/>
+          <w:szCs w:val="26"/>
+        </w:rPr>
+        <w:t>gọi</w:t>
+      </w:r>
+      <w:proofErr w:type="spellEnd"/>
+      <w:r>
+        <w:rPr>
+          <w:rFonts w:ascii="Times New Roman" w:hAnsi="Times New Roman" w:cs="Times New Roman"/>
+          <w:b/>
+          <w:bCs/>
+          <w:sz w:val="26"/>
+          <w:szCs w:val="26"/>
+        </w:rPr>
+        <w:t xml:space="preserve"> </w:t>
+      </w:r>
+      <w:proofErr w:type="spellStart"/>
+      <w:r>
+        <w:rPr>
+          <w:rFonts w:ascii="Times New Roman" w:hAnsi="Times New Roman" w:cs="Times New Roman"/>
+          <w:b/>
+          <w:bCs/>
+          <w:sz w:val="26"/>
+          <w:szCs w:val="26"/>
+        </w:rPr>
+        <w:t>cứu</w:t>
+      </w:r>
+      <w:proofErr w:type="spellEnd"/>
+      <w:r>
+        <w:rPr>
+          <w:rFonts w:ascii="Times New Roman" w:hAnsi="Times New Roman" w:cs="Times New Roman"/>
+          <w:b/>
+          <w:bCs/>
+          <w:sz w:val="26"/>
+          <w:szCs w:val="26"/>
+        </w:rPr>
+        <w:t xml:space="preserve"> </w:t>
+      </w:r>
+      <w:proofErr w:type="spellStart"/>
+      <w:r>
+        <w:rPr>
+          <w:rFonts w:ascii="Times New Roman" w:hAnsi="Times New Roman" w:cs="Times New Roman"/>
+          <w:b/>
+          <w:bCs/>
+          <w:sz w:val="26"/>
+          <w:szCs w:val="26"/>
+        </w:rPr>
+        <w:t>hộ</w:t>
+      </w:r>
+      <w:proofErr w:type="spellEnd"/>
+      <w:r>
+        <w:rPr>
+          <w:rFonts w:ascii="Times New Roman" w:hAnsi="Times New Roman" w:cs="Times New Roman"/>
+          <w:b/>
+          <w:bCs/>
+          <w:sz w:val="26"/>
+          <w:szCs w:val="26"/>
+        </w:rPr>
+        <w:t xml:space="preserve"> </w:t>
+      </w:r>
+      <w:r>
+        <w:rPr>
+          <w:rFonts w:ascii="Times New Roman" w:hAnsi="Times New Roman" w:cs="Times New Roman"/>
+          <w:strike/>
+          <w:sz w:val="26"/>
+          <w:szCs w:val="26"/>
+        </w:rPr>
+        <w:t>(</w:t>
+      </w:r>
+      <w:proofErr w:type="spellStart"/>
+      <w:r>
+        <w:rPr>
+          <w:rFonts w:ascii="Times New Roman" w:hAnsi="Times New Roman" w:cs="Times New Roman"/>
+          <w:strike/>
+          <w:sz w:val="26"/>
+          <w:szCs w:val="26"/>
+        </w:rPr>
+        <w:t>hoặc</w:t>
+      </w:r>
+      <w:proofErr w:type="spellEnd"/>
+      <w:r>
+        <w:rPr>
+          <w:rFonts w:ascii="Times New Roman" w:hAnsi="Times New Roman" w:cs="Times New Roman"/>
+          <w:strike/>
+          <w:sz w:val="26"/>
+          <w:szCs w:val="26"/>
+        </w:rPr>
+        <w:t xml:space="preserve"> </w:t>
+      </w:r>
+      <w:proofErr w:type="spellStart"/>
+      <w:r>
+        <w:rPr>
+          <w:rFonts w:ascii="Times New Roman" w:hAnsi="Times New Roman" w:cs="Times New Roman"/>
+          <w:strike/>
+          <w:sz w:val="26"/>
+          <w:szCs w:val="26"/>
+        </w:rPr>
+        <w:t>trợ</w:t>
+      </w:r>
+      <w:proofErr w:type="spellEnd"/>
+      <w:r>
+        <w:rPr>
+          <w:rFonts w:ascii="Times New Roman" w:hAnsi="Times New Roman" w:cs="Times New Roman"/>
+          <w:strike/>
+          <w:sz w:val="26"/>
+          <w:szCs w:val="26"/>
+        </w:rPr>
+        <w:t xml:space="preserve"> </w:t>
+      </w:r>
+      <w:proofErr w:type="spellStart"/>
+      <w:r>
+        <w:rPr>
+          <w:rFonts w:ascii="Times New Roman" w:hAnsi="Times New Roman" w:cs="Times New Roman"/>
+          <w:strike/>
+          <w:sz w:val="26"/>
+          <w:szCs w:val="26"/>
+        </w:rPr>
+        <w:t>giúp</w:t>
+      </w:r>
+      <w:proofErr w:type="spellEnd"/>
+      <w:r>
+        <w:rPr>
+          <w:rFonts w:ascii="Times New Roman" w:hAnsi="Times New Roman" w:cs="Times New Roman"/>
+          <w:strike/>
+          <w:sz w:val="26"/>
+          <w:szCs w:val="26"/>
+        </w:rPr>
+        <w:t xml:space="preserve"> </w:t>
+      </w:r>
+      <w:proofErr w:type="spellStart"/>
+      <w:r>
+        <w:rPr>
+          <w:rFonts w:ascii="Times New Roman" w:hAnsi="Times New Roman" w:cs="Times New Roman"/>
+          <w:strike/>
+          <w:sz w:val="26"/>
+          <w:szCs w:val="26"/>
+        </w:rPr>
+        <w:t>từ</w:t>
+      </w:r>
+      <w:proofErr w:type="spellEnd"/>
+      <w:r>
+        <w:rPr>
+          <w:rFonts w:ascii="Times New Roman" w:hAnsi="Times New Roman" w:cs="Times New Roman"/>
+          <w:strike/>
+          <w:sz w:val="26"/>
+          <w:szCs w:val="26"/>
+        </w:rPr>
+        <w:t xml:space="preserve"> </w:t>
+      </w:r>
+      <w:proofErr w:type="spellStart"/>
+      <w:r>
+        <w:rPr>
+          <w:rFonts w:ascii="Times New Roman" w:hAnsi="Times New Roman" w:cs="Times New Roman"/>
+          <w:strike/>
+          <w:sz w:val="26"/>
+          <w:szCs w:val="26"/>
+        </w:rPr>
+        <w:t>các</w:t>
+      </w:r>
+      <w:proofErr w:type="spellEnd"/>
+      <w:r>
+        <w:rPr>
+          <w:rFonts w:ascii="Times New Roman" w:hAnsi="Times New Roman" w:cs="Times New Roman"/>
+          <w:strike/>
+          <w:sz w:val="26"/>
+          <w:szCs w:val="26"/>
+        </w:rPr>
+        <w:t xml:space="preserve"> </w:t>
+      </w:r>
+      <w:proofErr w:type="spellStart"/>
+      <w:r>
+        <w:rPr>
+          <w:rFonts w:ascii="Times New Roman" w:hAnsi="Times New Roman" w:cs="Times New Roman"/>
+          <w:strike/>
+          <w:sz w:val="26"/>
+          <w:szCs w:val="26"/>
+        </w:rPr>
+        <w:t>tài</w:t>
+      </w:r>
+      <w:proofErr w:type="spellEnd"/>
+      <w:r>
+        <w:rPr>
+          <w:rFonts w:ascii="Times New Roman" w:hAnsi="Times New Roman" w:cs="Times New Roman"/>
+          <w:strike/>
+          <w:sz w:val="26"/>
+          <w:szCs w:val="26"/>
+        </w:rPr>
+        <w:t xml:space="preserve"> </w:t>
+      </w:r>
+      <w:proofErr w:type="spellStart"/>
+      <w:r>
+        <w:rPr>
+          <w:rFonts w:ascii="Times New Roman" w:hAnsi="Times New Roman" w:cs="Times New Roman"/>
+          <w:strike/>
+          <w:sz w:val="26"/>
+          <w:szCs w:val="26"/>
+        </w:rPr>
+        <w:t>xế</w:t>
+      </w:r>
+      <w:proofErr w:type="spellEnd"/>
+      <w:r>
+        <w:rPr>
+          <w:rFonts w:ascii="Times New Roman" w:hAnsi="Times New Roman" w:cs="Times New Roman"/>
+          <w:strike/>
+          <w:sz w:val="26"/>
+          <w:szCs w:val="26"/>
+        </w:rPr>
+        <w:t xml:space="preserve"> </w:t>
+      </w:r>
+      <w:proofErr w:type="spellStart"/>
+      <w:r>
+        <w:rPr>
+          <w:rFonts w:ascii="Times New Roman" w:hAnsi="Times New Roman" w:cs="Times New Roman"/>
+          <w:strike/>
+          <w:sz w:val="26"/>
+          <w:szCs w:val="26"/>
+        </w:rPr>
+        <w:t>khách</w:t>
+      </w:r>
+      <w:proofErr w:type="spellEnd"/>
+      <w:r>
+        <w:rPr>
+          <w:rFonts w:ascii="Times New Roman" w:hAnsi="Times New Roman" w:cs="Times New Roman"/>
+          <w:strike/>
+          <w:sz w:val="26"/>
+          <w:szCs w:val="26"/>
+        </w:rPr>
+        <w:t xml:space="preserve"> </w:t>
+      </w:r>
+      <w:proofErr w:type="spellStart"/>
+      <w:r>
+        <w:rPr>
+          <w:rFonts w:ascii="Times New Roman" w:hAnsi="Times New Roman" w:cs="Times New Roman"/>
+          <w:strike/>
+          <w:sz w:val="26"/>
+          <w:szCs w:val="26"/>
+        </w:rPr>
+        <w:t>khi</w:t>
+      </w:r>
+      <w:proofErr w:type="spellEnd"/>
+      <w:r>
+        <w:rPr>
+          <w:rFonts w:ascii="Times New Roman" w:hAnsi="Times New Roman" w:cs="Times New Roman"/>
+          <w:strike/>
+          <w:sz w:val="26"/>
+          <w:szCs w:val="26"/>
+        </w:rPr>
+        <w:t xml:space="preserve"> </w:t>
+      </w:r>
+      <w:proofErr w:type="spellStart"/>
+      <w:r>
+        <w:rPr>
+          <w:rFonts w:ascii="Times New Roman" w:hAnsi="Times New Roman" w:cs="Times New Roman"/>
+          <w:strike/>
+          <w:sz w:val="26"/>
+          <w:szCs w:val="26"/>
+        </w:rPr>
+        <w:t>gặp</w:t>
+      </w:r>
+      <w:proofErr w:type="spellEnd"/>
+      <w:r>
+        <w:rPr>
+          <w:rFonts w:ascii="Times New Roman" w:hAnsi="Times New Roman" w:cs="Times New Roman"/>
+          <w:strike/>
+          <w:sz w:val="26"/>
+          <w:szCs w:val="26"/>
+        </w:rPr>
+        <w:t xml:space="preserve"> </w:t>
+      </w:r>
+      <w:proofErr w:type="spellStart"/>
+      <w:r>
+        <w:rPr>
+          <w:rFonts w:ascii="Times New Roman" w:hAnsi="Times New Roman" w:cs="Times New Roman"/>
+          <w:strike/>
+          <w:sz w:val="26"/>
+          <w:szCs w:val="26"/>
+        </w:rPr>
+        <w:t>sựcố</w:t>
+      </w:r>
+      <w:proofErr w:type="spellEnd"/>
+      <w:r>
+        <w:rPr>
+          <w:rFonts w:ascii="Times New Roman" w:hAnsi="Times New Roman" w:cs="Times New Roman"/>
+          <w:strike/>
+          <w:sz w:val="26"/>
+          <w:szCs w:val="26"/>
+        </w:rPr>
+        <w:t xml:space="preserve"> </w:t>
+      </w:r>
+      <w:proofErr w:type="spellStart"/>
+      <w:r>
+        <w:rPr>
+          <w:rFonts w:ascii="Times New Roman" w:hAnsi="Times New Roman" w:cs="Times New Roman"/>
+          <w:strike/>
+          <w:sz w:val="26"/>
+          <w:szCs w:val="26"/>
+        </w:rPr>
+        <w:t>trên</w:t>
+      </w:r>
+      <w:proofErr w:type="spellEnd"/>
+      <w:r>
+        <w:rPr>
+          <w:rFonts w:ascii="Times New Roman" w:hAnsi="Times New Roman" w:cs="Times New Roman"/>
+          <w:strike/>
+          <w:sz w:val="26"/>
+          <w:szCs w:val="26"/>
+        </w:rPr>
+        <w:t xml:space="preserve"> </w:t>
+      </w:r>
+      <w:proofErr w:type="spellStart"/>
+      <w:r>
+        <w:rPr>
+          <w:rFonts w:ascii="Times New Roman" w:hAnsi="Times New Roman" w:cs="Times New Roman"/>
+          <w:strike/>
+          <w:sz w:val="26"/>
+          <w:szCs w:val="26"/>
+        </w:rPr>
+        <w:t>đường</w:t>
+      </w:r>
+      <w:proofErr w:type="spellEnd"/>
+      <w:r>
+        <w:rPr>
+          <w:rFonts w:ascii="Times New Roman" w:hAnsi="Times New Roman" w:cs="Times New Roman"/>
+          <w:strike/>
+          <w:sz w:val="26"/>
+          <w:szCs w:val="26"/>
+        </w:rPr>
+        <w:t>)</w:t>
+      </w:r>
+    </w:p>
+    <w:p>
+      <w:pPr>
+        <w:pStyle w:val="ListParagraph"/>
+        <w:numPr>
+          <w:ilvl w:val="0"/>
+          <w:numId w:val="1"/>
+        </w:numPr>
+        <w:spacing w:line="360" w:lineRule="auto"/>
+        <w:jc w:val="both"/>
+        <w:rPr>
+          <w:rFonts w:ascii="Times New Roman" w:hAnsi="Times New Roman" w:cs="Times New Roman"/>
+          <w:sz w:val="26"/>
+          <w:szCs w:val="26"/>
+        </w:rPr>
+      </w:pPr>
+      <w:r>
+        <w:rPr>
+          <w:rFonts w:ascii="Times New Roman" w:hAnsi="Times New Roman" w:cs="Times New Roman"/>
+          <w:b/>
+          <w:bCs/>
+          <w:sz w:val="26"/>
+          <w:szCs w:val="26"/>
+        </w:rPr>
+        <w:t xml:space="preserve"> </w:t>
+      </w:r>
+      <w:proofErr w:type="spellStart"/>
+      <w:r>
+        <w:rPr>
+          <w:rFonts w:ascii="Times New Roman" w:hAnsi="Times New Roman" w:cs="Times New Roman"/>
+          <w:b/>
+          <w:bCs/>
+          <w:sz w:val="26"/>
+          <w:szCs w:val="26"/>
+        </w:rPr>
+        <w:t>Có</w:t>
+      </w:r>
+      <w:proofErr w:type="spellEnd"/>
+      <w:r>
+        <w:rPr>
+          <w:rFonts w:ascii="Times New Roman" w:hAnsi="Times New Roman" w:cs="Times New Roman"/>
+          <w:b/>
+          <w:bCs/>
+          <w:sz w:val="26"/>
+          <w:szCs w:val="26"/>
+        </w:rPr>
+        <w:t xml:space="preserve"> </w:t>
+      </w:r>
+      <w:proofErr w:type="spellStart"/>
+      <w:r>
+        <w:rPr>
+          <w:rFonts w:ascii="Times New Roman" w:hAnsi="Times New Roman" w:cs="Times New Roman"/>
+          <w:b/>
+          <w:bCs/>
+          <w:sz w:val="26"/>
+          <w:szCs w:val="26"/>
+        </w:rPr>
+        <w:t>thể</w:t>
+      </w:r>
+      <w:proofErr w:type="spellEnd"/>
+      <w:r>
+        <w:rPr>
+          <w:rFonts w:ascii="Times New Roman" w:hAnsi="Times New Roman" w:cs="Times New Roman"/>
+          <w:b/>
+          <w:bCs/>
+          <w:sz w:val="26"/>
+          <w:szCs w:val="26"/>
+        </w:rPr>
+        <w:t xml:space="preserve"> </w:t>
+      </w:r>
+      <w:proofErr w:type="spellStart"/>
+      <w:r>
+        <w:rPr>
+          <w:rFonts w:ascii="Times New Roman" w:hAnsi="Times New Roman" w:cs="Times New Roman"/>
+          <w:b/>
+          <w:bCs/>
+          <w:sz w:val="26"/>
+          <w:szCs w:val="26"/>
+        </w:rPr>
+        <w:t>xuất</w:t>
+      </w:r>
+      <w:proofErr w:type="spellEnd"/>
+      <w:r>
+        <w:rPr>
+          <w:rFonts w:ascii="Times New Roman" w:hAnsi="Times New Roman" w:cs="Times New Roman"/>
+          <w:b/>
+          <w:bCs/>
+          <w:sz w:val="26"/>
+          <w:szCs w:val="26"/>
+        </w:rPr>
+        <w:t xml:space="preserve"> ra </w:t>
+      </w:r>
+      <w:proofErr w:type="spellStart"/>
+      <w:r>
+        <w:rPr>
+          <w:rFonts w:ascii="Times New Roman" w:hAnsi="Times New Roman" w:cs="Times New Roman"/>
+          <w:b/>
+          <w:bCs/>
+          <w:sz w:val="26"/>
+          <w:szCs w:val="26"/>
+        </w:rPr>
+        <w:t>định</w:t>
+      </w:r>
+      <w:proofErr w:type="spellEnd"/>
+      <w:r>
+        <w:rPr>
+          <w:rFonts w:ascii="Times New Roman" w:hAnsi="Times New Roman" w:cs="Times New Roman"/>
+          <w:b/>
+          <w:bCs/>
+          <w:sz w:val="26"/>
+          <w:szCs w:val="26"/>
+        </w:rPr>
+        <w:t xml:space="preserve"> </w:t>
+      </w:r>
+      <w:proofErr w:type="spellStart"/>
+      <w:r>
+        <w:rPr>
+          <w:rFonts w:ascii="Times New Roman" w:hAnsi="Times New Roman" w:cs="Times New Roman"/>
+          <w:b/>
+          <w:bCs/>
+          <w:sz w:val="26"/>
+          <w:szCs w:val="26"/>
+        </w:rPr>
+        <w:t>dạng</w:t>
+      </w:r>
+      <w:proofErr w:type="spellEnd"/>
+      <w:r>
+        <w:rPr>
+          <w:rFonts w:ascii="Times New Roman" w:hAnsi="Times New Roman" w:cs="Times New Roman"/>
+          <w:b/>
+          <w:bCs/>
+          <w:sz w:val="26"/>
+          <w:szCs w:val="26"/>
+        </w:rPr>
+        <w:t xml:space="preserve"> file excel </w:t>
+      </w:r>
+      <w:proofErr w:type="spellStart"/>
+      <w:r>
+        <w:rPr>
+          <w:rFonts w:ascii="Times New Roman" w:hAnsi="Times New Roman" w:cs="Times New Roman"/>
+          <w:b/>
+          <w:bCs/>
+          <w:sz w:val="26"/>
+          <w:szCs w:val="26"/>
+        </w:rPr>
+        <w:t>hoặc</w:t>
+      </w:r>
+      <w:proofErr w:type="spellEnd"/>
+      <w:r>
+        <w:rPr>
+          <w:rFonts w:ascii="Times New Roman" w:hAnsi="Times New Roman" w:cs="Times New Roman"/>
+          <w:b/>
+          <w:bCs/>
+          <w:sz w:val="26"/>
+          <w:szCs w:val="26"/>
+        </w:rPr>
+        <w:t xml:space="preserve"> pdf </w:t>
+      </w:r>
+      <w:proofErr w:type="spellStart"/>
+      <w:r>
+        <w:rPr>
+          <w:rFonts w:ascii="Times New Roman" w:hAnsi="Times New Roman" w:cs="Times New Roman"/>
+          <w:b/>
+          <w:bCs/>
+          <w:sz w:val="26"/>
+          <w:szCs w:val="26"/>
+        </w:rPr>
+        <w:t>lưu</w:t>
+      </w:r>
+      <w:proofErr w:type="spellEnd"/>
+      <w:r>
+        <w:rPr>
+          <w:rFonts w:ascii="Times New Roman" w:hAnsi="Times New Roman" w:cs="Times New Roman"/>
+          <w:b/>
+          <w:bCs/>
+          <w:sz w:val="26"/>
+          <w:szCs w:val="26"/>
+        </w:rPr>
+        <w:t xml:space="preserve"> </w:t>
+      </w:r>
+      <w:proofErr w:type="spellStart"/>
+      <w:r>
+        <w:rPr>
+          <w:rFonts w:ascii="Times New Roman" w:hAnsi="Times New Roman" w:cs="Times New Roman"/>
+          <w:b/>
+          <w:bCs/>
+          <w:sz w:val="26"/>
+          <w:szCs w:val="26"/>
+        </w:rPr>
+        <w:t>vào</w:t>
+      </w:r>
+      <w:proofErr w:type="spellEnd"/>
+      <w:r>
+        <w:rPr>
+          <w:rFonts w:ascii="Times New Roman" w:hAnsi="Times New Roman" w:cs="Times New Roman"/>
+          <w:b/>
+          <w:bCs/>
+          <w:sz w:val="26"/>
+          <w:szCs w:val="26"/>
+        </w:rPr>
+        <w:t xml:space="preserve"> </w:t>
+      </w:r>
+      <w:proofErr w:type="spellStart"/>
+      <w:r>
+        <w:rPr>
+          <w:rFonts w:ascii="Times New Roman" w:hAnsi="Times New Roman" w:cs="Times New Roman"/>
+          <w:b/>
+          <w:bCs/>
+          <w:sz w:val="26"/>
+          <w:szCs w:val="26"/>
+        </w:rPr>
+        <w:t>tệp</w:t>
+      </w:r>
+      <w:proofErr w:type="spellEnd"/>
+      <w:r>
+        <w:rPr>
+          <w:rFonts w:ascii="Times New Roman" w:hAnsi="Times New Roman" w:cs="Times New Roman"/>
+          <w:b/>
+          <w:bCs/>
+          <w:sz w:val="26"/>
+          <w:szCs w:val="26"/>
+        </w:rPr>
+        <w:t xml:space="preserve"> </w:t>
+      </w:r>
+      <w:r>
+        <w:rPr>
+          <w:rFonts w:ascii="Times New Roman" w:hAnsi="Times New Roman" w:cs="Times New Roman"/>
+          <w:strike/>
+          <w:sz w:val="26"/>
+          <w:szCs w:val="26"/>
+        </w:rPr>
+        <w:t>(</w:t>
+      </w:r>
+      <w:proofErr w:type="spellStart"/>
+      <w:r>
+        <w:rPr>
+          <w:rFonts w:ascii="Times New Roman" w:hAnsi="Times New Roman" w:cs="Times New Roman"/>
+          <w:strike/>
+          <w:sz w:val="26"/>
+          <w:szCs w:val="26"/>
+        </w:rPr>
+        <w:t>hoặc</w:t>
+      </w:r>
+      <w:proofErr w:type="spellEnd"/>
+      <w:r>
+        <w:rPr>
+          <w:rFonts w:ascii="Times New Roman" w:hAnsi="Times New Roman" w:cs="Times New Roman"/>
+          <w:strike/>
+          <w:sz w:val="26"/>
+          <w:szCs w:val="26"/>
+        </w:rPr>
+        <w:t xml:space="preserve"> chia </w:t>
+      </w:r>
+      <w:proofErr w:type="spellStart"/>
+      <w:r>
+        <w:rPr>
+          <w:rFonts w:ascii="Times New Roman" w:hAnsi="Times New Roman" w:cs="Times New Roman"/>
+          <w:strike/>
+          <w:sz w:val="26"/>
+          <w:szCs w:val="26"/>
+        </w:rPr>
+        <w:t>s</w:t>
+      </w:r>
+      <w:r>
+        <w:rPr>
+          <w:rFonts w:ascii="Times New Roman" w:hAnsi="Times New Roman" w:cs="Times New Roman"/>
+          <w:strike/>
+          <w:sz w:val="26"/>
+          <w:szCs w:val="26"/>
+        </w:rPr>
+        <w:t>ẻ</w:t>
+      </w:r>
+      <w:proofErr w:type="spellEnd"/>
+      <w:r>
+        <w:rPr>
+          <w:rFonts w:ascii="Times New Roman" w:hAnsi="Times New Roman" w:cs="Times New Roman"/>
+          <w:strike/>
+          <w:sz w:val="26"/>
+          <w:szCs w:val="26"/>
+        </w:rPr>
+        <w:t xml:space="preserve"> qua email, </w:t>
+      </w:r>
+      <w:proofErr w:type="spellStart"/>
+      <w:r>
+        <w:rPr>
+          <w:rFonts w:ascii="Times New Roman" w:hAnsi="Times New Roman" w:cs="Times New Roman"/>
+          <w:strike/>
+          <w:sz w:val="26"/>
+          <w:szCs w:val="26"/>
+        </w:rPr>
+        <w:t>zalo</w:t>
+      </w:r>
+      <w:proofErr w:type="spellEnd"/>
+      <w:r>
+        <w:rPr>
+          <w:rFonts w:ascii="Times New Roman" w:hAnsi="Times New Roman" w:cs="Times New Roman"/>
+          <w:strike/>
+          <w:sz w:val="26"/>
+          <w:szCs w:val="26"/>
+        </w:rPr>
+        <w:t xml:space="preserve">, </w:t>
+      </w:r>
+      <w:proofErr w:type="spellStart"/>
+      <w:r>
+        <w:rPr>
+          <w:rFonts w:ascii="Times New Roman" w:hAnsi="Times New Roman" w:cs="Times New Roman"/>
+          <w:strike/>
+          <w:sz w:val="26"/>
+          <w:szCs w:val="26"/>
+        </w:rPr>
+        <w:t>facebook</w:t>
+      </w:r>
+      <w:proofErr w:type="spellEnd"/>
+      <w:r>
+        <w:rPr>
+          <w:rFonts w:ascii="Times New Roman" w:hAnsi="Times New Roman" w:cs="Times New Roman"/>
+          <w:strike/>
+          <w:sz w:val="26"/>
+          <w:szCs w:val="26"/>
+        </w:rPr>
+        <w:t xml:space="preserve"> messenger, ...</w:t>
+      </w:r>
+      <w:r>
+        <w:rPr>
+          <w:rFonts w:ascii="Times New Roman" w:hAnsi="Times New Roman" w:cs="Times New Roman"/>
+          <w:strike/>
+          <w:sz w:val="26"/>
+          <w:szCs w:val="26"/>
+        </w:rPr>
+        <w:t>)</w:t>
+      </w:r>
+    </w:p>
+    <w:p>
+      <w:pPr>
+        <w:pStyle w:val="ListParagraph"/>
+        <w:numPr>
+          <w:ilvl w:val="0"/>
+          <w:numId w:val="1"/>
+        </w:numPr>
+        <w:spacing w:line="360" w:lineRule="auto"/>
+        <w:jc w:val="both"/>
+        <w:rPr>
+          <w:rFonts w:ascii="Times New Roman" w:hAnsi="Times New Roman" w:cs="Times New Roman"/>
+          <w:sz w:val="26"/>
+          <w:szCs w:val="26"/>
+        </w:rPr>
+      </w:pPr>
+      <w:r>
+        <w:rPr>
+          <w:rFonts w:ascii="Times New Roman" w:hAnsi="Times New Roman" w:cs="Times New Roman"/>
+          <w:strike/>
+          <w:sz w:val="26"/>
+          <w:szCs w:val="26"/>
+        </w:rPr>
+        <w:t>(</w:t>
+      </w:r>
+      <w:r>
+        <w:rPr>
+          <w:rFonts w:ascii="Times New Roman" w:hAnsi="Times New Roman" w:cs="Times New Roman"/>
+          <w:strike/>
+          <w:sz w:val="26"/>
+          <w:szCs w:val="26"/>
+        </w:rPr>
+        <w:t xml:space="preserve">- </w:t>
+      </w:r>
+      <w:proofErr w:type="spellStart"/>
+      <w:r>
+        <w:rPr>
+          <w:rFonts w:ascii="Times New Roman" w:hAnsi="Times New Roman" w:cs="Times New Roman"/>
+          <w:strike/>
+          <w:sz w:val="26"/>
+          <w:szCs w:val="26"/>
+        </w:rPr>
+        <w:t>Các</w:t>
+      </w:r>
+      <w:proofErr w:type="spellEnd"/>
+      <w:r>
+        <w:rPr>
+          <w:rFonts w:ascii="Times New Roman" w:hAnsi="Times New Roman" w:cs="Times New Roman"/>
+          <w:strike/>
+          <w:sz w:val="26"/>
+          <w:szCs w:val="26"/>
+        </w:rPr>
+        <w:t xml:space="preserve"> </w:t>
+      </w:r>
+      <w:proofErr w:type="spellStart"/>
+      <w:r>
+        <w:rPr>
+          <w:rFonts w:ascii="Times New Roman" w:hAnsi="Times New Roman" w:cs="Times New Roman"/>
+          <w:strike/>
+          <w:sz w:val="26"/>
+          <w:szCs w:val="26"/>
+        </w:rPr>
+        <w:t>chức</w:t>
+      </w:r>
+      <w:proofErr w:type="spellEnd"/>
+      <w:r>
+        <w:rPr>
+          <w:rFonts w:ascii="Times New Roman" w:hAnsi="Times New Roman" w:cs="Times New Roman"/>
+          <w:strike/>
+          <w:sz w:val="26"/>
+          <w:szCs w:val="26"/>
+        </w:rPr>
+        <w:t xml:space="preserve"> </w:t>
+      </w:r>
+      <w:proofErr w:type="spellStart"/>
+      <w:r>
+        <w:rPr>
+          <w:rFonts w:ascii="Times New Roman" w:hAnsi="Times New Roman" w:cs="Times New Roman"/>
+          <w:strike/>
+          <w:sz w:val="26"/>
+          <w:szCs w:val="26"/>
+        </w:rPr>
+        <w:t>năng</w:t>
+      </w:r>
+      <w:proofErr w:type="spellEnd"/>
+      <w:r>
+        <w:rPr>
+          <w:rFonts w:ascii="Times New Roman" w:hAnsi="Times New Roman" w:cs="Times New Roman"/>
+          <w:strike/>
+          <w:sz w:val="26"/>
+          <w:szCs w:val="26"/>
+        </w:rPr>
+        <w:t xml:space="preserve"> </w:t>
+      </w:r>
+      <w:proofErr w:type="spellStart"/>
+      <w:r>
+        <w:rPr>
+          <w:rFonts w:ascii="Times New Roman" w:hAnsi="Times New Roman" w:cs="Times New Roman"/>
+          <w:strike/>
+          <w:sz w:val="26"/>
+          <w:szCs w:val="26"/>
+        </w:rPr>
+        <w:t>khác</w:t>
+      </w:r>
+      <w:proofErr w:type="spellEnd"/>
+      <w:r>
+        <w:rPr>
+          <w:rFonts w:ascii="Times New Roman" w:hAnsi="Times New Roman" w:cs="Times New Roman"/>
+          <w:strike/>
+          <w:sz w:val="26"/>
+          <w:szCs w:val="26"/>
+        </w:rPr>
+        <w:t xml:space="preserve"> </w:t>
+      </w:r>
+      <w:proofErr w:type="spellStart"/>
+      <w:r>
+        <w:rPr>
+          <w:rFonts w:ascii="Times New Roman" w:hAnsi="Times New Roman" w:cs="Times New Roman"/>
+          <w:strike/>
+          <w:sz w:val="26"/>
+          <w:szCs w:val="26"/>
+        </w:rPr>
+        <w:t>sinh</w:t>
+      </w:r>
+      <w:proofErr w:type="spellEnd"/>
+      <w:r>
+        <w:rPr>
+          <w:rFonts w:ascii="Times New Roman" w:hAnsi="Times New Roman" w:cs="Times New Roman"/>
+          <w:strike/>
+          <w:sz w:val="26"/>
+          <w:szCs w:val="26"/>
+        </w:rPr>
+        <w:t xml:space="preserve"> </w:t>
+      </w:r>
+      <w:proofErr w:type="spellStart"/>
+      <w:r>
+        <w:rPr>
+          <w:rFonts w:ascii="Times New Roman" w:hAnsi="Times New Roman" w:cs="Times New Roman"/>
+          <w:strike/>
+          <w:sz w:val="26"/>
+          <w:szCs w:val="26"/>
+        </w:rPr>
+        <w:t>viên</w:t>
+      </w:r>
+      <w:proofErr w:type="spellEnd"/>
+      <w:r>
+        <w:rPr>
+          <w:rFonts w:ascii="Times New Roman" w:hAnsi="Times New Roman" w:cs="Times New Roman"/>
+          <w:strike/>
+          <w:sz w:val="26"/>
+          <w:szCs w:val="26"/>
+        </w:rPr>
+        <w:t xml:space="preserve"> </w:t>
+      </w:r>
+      <w:proofErr w:type="spellStart"/>
+      <w:r>
+        <w:rPr>
+          <w:rFonts w:ascii="Times New Roman" w:hAnsi="Times New Roman" w:cs="Times New Roman"/>
+          <w:strike/>
+          <w:sz w:val="26"/>
+          <w:szCs w:val="26"/>
+        </w:rPr>
+        <w:t>có</w:t>
+      </w:r>
+      <w:proofErr w:type="spellEnd"/>
+      <w:r>
+        <w:rPr>
+          <w:rFonts w:ascii="Times New Roman" w:hAnsi="Times New Roman" w:cs="Times New Roman"/>
+          <w:strike/>
+          <w:sz w:val="26"/>
+          <w:szCs w:val="26"/>
+        </w:rPr>
+        <w:t xml:space="preserve"> </w:t>
+      </w:r>
+      <w:proofErr w:type="spellStart"/>
+      <w:r>
+        <w:rPr>
+          <w:rFonts w:ascii="Times New Roman" w:hAnsi="Times New Roman" w:cs="Times New Roman"/>
+          <w:strike/>
+          <w:sz w:val="26"/>
+          <w:szCs w:val="26"/>
+        </w:rPr>
+        <w:t>thể</w:t>
+      </w:r>
+      <w:proofErr w:type="spellEnd"/>
+      <w:r>
+        <w:rPr>
+          <w:rFonts w:ascii="Times New Roman" w:hAnsi="Times New Roman" w:cs="Times New Roman"/>
+          <w:strike/>
+          <w:sz w:val="26"/>
+          <w:szCs w:val="26"/>
+        </w:rPr>
+        <w:t xml:space="preserve"> </w:t>
+      </w:r>
+      <w:proofErr w:type="spellStart"/>
+      <w:r>
+        <w:rPr>
+          <w:rFonts w:ascii="Times New Roman" w:hAnsi="Times New Roman" w:cs="Times New Roman"/>
+          <w:strike/>
+          <w:sz w:val="26"/>
+          <w:szCs w:val="26"/>
+        </w:rPr>
+        <w:t>đề</w:t>
+      </w:r>
+      <w:proofErr w:type="spellEnd"/>
+      <w:r>
+        <w:rPr>
+          <w:rFonts w:ascii="Times New Roman" w:hAnsi="Times New Roman" w:cs="Times New Roman"/>
+          <w:strike/>
+          <w:sz w:val="26"/>
+          <w:szCs w:val="26"/>
+        </w:rPr>
+        <w:t xml:space="preserve"> </w:t>
+      </w:r>
+      <w:proofErr w:type="spellStart"/>
+      <w:r>
+        <w:rPr>
+          <w:rFonts w:ascii="Times New Roman" w:hAnsi="Times New Roman" w:cs="Times New Roman"/>
+          <w:strike/>
+          <w:sz w:val="26"/>
+          <w:szCs w:val="26"/>
+        </w:rPr>
+        <w:t>xuất</w:t>
+      </w:r>
+      <w:proofErr w:type="spellEnd"/>
+      <w:r>
+        <w:rPr>
+          <w:rFonts w:ascii="Times New Roman" w:hAnsi="Times New Roman" w:cs="Times New Roman"/>
+          <w:strike/>
+          <w:sz w:val="26"/>
+          <w:szCs w:val="26"/>
+        </w:rPr>
+        <w:t xml:space="preserve"> </w:t>
+      </w:r>
+      <w:proofErr w:type="spellStart"/>
+      <w:r>
+        <w:rPr>
+          <w:rFonts w:ascii="Times New Roman" w:hAnsi="Times New Roman" w:cs="Times New Roman"/>
+          <w:strike/>
+          <w:sz w:val="26"/>
+          <w:szCs w:val="26"/>
+        </w:rPr>
+        <w:t>thêm</w:t>
+      </w:r>
+      <w:proofErr w:type="spellEnd"/>
+      <w:r>
+        <w:rPr>
+          <w:rFonts w:ascii="Times New Roman" w:hAnsi="Times New Roman" w:cs="Times New Roman"/>
+          <w:strike/>
+          <w:sz w:val="26"/>
+          <w:szCs w:val="26"/>
+        </w:rPr>
+        <w:t>)</w:t>
+      </w:r>
+    </w:p>
+    <w:p>
+      <w:pPr>
+        <w:pStyle w:val="ListParagraph"/>
+        <w:numPr>
+          <w:ilvl w:val="0"/>
+          <w:numId w:val="1"/>
+        </w:numPr>
+        <w:spacing w:line="360" w:lineRule="auto"/>
+        <w:jc w:val="both"/>
+        <w:rPr>
+          <w:rFonts w:ascii="Times New Roman" w:hAnsi="Times New Roman" w:cs="Times New Roman"/>
+          <w:b/>
+          <w:bCs/>
+          <w:color w:val="00B0F0"/>
+          <w:sz w:val="26"/>
+          <w:szCs w:val="26"/>
+        </w:rPr>
+      </w:pPr>
+      <w:proofErr w:type="spellStart"/>
+      <w:r>
+        <w:rPr>
+          <w:rFonts w:ascii="Times New Roman" w:hAnsi="Times New Roman" w:cs="Times New Roman"/>
+          <w:b/>
+          <w:bCs/>
+          <w:color w:val="00B0F0"/>
+          <w:sz w:val="26"/>
+          <w:szCs w:val="26"/>
+        </w:rPr>
+        <w:t>Bổ</w:t>
+      </w:r>
+      <w:proofErr w:type="spellEnd"/>
+      <w:r>
+        <w:rPr>
+          <w:rFonts w:ascii="Times New Roman" w:hAnsi="Times New Roman" w:cs="Times New Roman"/>
+          <w:b/>
+          <w:bCs/>
+          <w:color w:val="00B0F0"/>
+          <w:sz w:val="26"/>
+          <w:szCs w:val="26"/>
+        </w:rPr>
+        <w:t xml:space="preserve"> sung: </w:t>
+      </w:r>
+      <w:proofErr w:type="spellStart"/>
+      <w:r>
+        <w:rPr>
+          <w:rFonts w:ascii="Times New Roman" w:hAnsi="Times New Roman" w:cs="Times New Roman"/>
+          <w:b/>
+          <w:bCs/>
+          <w:color w:val="00B0F0"/>
+          <w:sz w:val="26"/>
+          <w:szCs w:val="26"/>
+        </w:rPr>
+        <w:t>chỉ</w:t>
+      </w:r>
+      <w:proofErr w:type="spellEnd"/>
+      <w:r>
+        <w:rPr>
+          <w:rFonts w:ascii="Times New Roman" w:hAnsi="Times New Roman" w:cs="Times New Roman"/>
+          <w:b/>
+          <w:bCs/>
+          <w:color w:val="00B0F0"/>
+          <w:sz w:val="26"/>
+          <w:szCs w:val="26"/>
+        </w:rPr>
+        <w:t xml:space="preserve"> </w:t>
+      </w:r>
+      <w:proofErr w:type="spellStart"/>
+      <w:r>
+        <w:rPr>
+          <w:rFonts w:ascii="Times New Roman" w:hAnsi="Times New Roman" w:cs="Times New Roman"/>
+          <w:b/>
+          <w:bCs/>
+          <w:color w:val="00B0F0"/>
+          <w:sz w:val="26"/>
+          <w:szCs w:val="26"/>
+        </w:rPr>
+        <w:t>dẫn</w:t>
+      </w:r>
+      <w:proofErr w:type="spellEnd"/>
+      <w:r>
+        <w:rPr>
+          <w:rFonts w:ascii="Times New Roman" w:hAnsi="Times New Roman" w:cs="Times New Roman"/>
+          <w:b/>
+          <w:bCs/>
+          <w:color w:val="00B0F0"/>
+          <w:sz w:val="26"/>
+          <w:szCs w:val="26"/>
+        </w:rPr>
+        <w:t xml:space="preserve"> </w:t>
+      </w:r>
+      <w:proofErr w:type="spellStart"/>
+      <w:r>
+        <w:rPr>
+          <w:rFonts w:ascii="Times New Roman" w:hAnsi="Times New Roman" w:cs="Times New Roman"/>
+          <w:b/>
+          <w:bCs/>
+          <w:color w:val="00B0F0"/>
+          <w:sz w:val="26"/>
+          <w:szCs w:val="26"/>
+        </w:rPr>
+        <w:t>đường</w:t>
+      </w:r>
+      <w:proofErr w:type="spellEnd"/>
+      <w:r>
+        <w:rPr>
+          <w:rFonts w:ascii="Times New Roman" w:hAnsi="Times New Roman" w:cs="Times New Roman"/>
+          <w:b/>
+          <w:bCs/>
+          <w:color w:val="00B0F0"/>
+          <w:sz w:val="26"/>
+          <w:szCs w:val="26"/>
+        </w:rPr>
+        <w:t xml:space="preserve"> </w:t>
+      </w:r>
+      <w:proofErr w:type="spellStart"/>
+      <w:r>
+        <w:rPr>
+          <w:rFonts w:ascii="Times New Roman" w:hAnsi="Times New Roman" w:cs="Times New Roman"/>
+          <w:b/>
+          <w:bCs/>
+          <w:color w:val="00B0F0"/>
+          <w:sz w:val="26"/>
+          <w:szCs w:val="26"/>
+        </w:rPr>
+        <w:t>cho</w:t>
+      </w:r>
+      <w:proofErr w:type="spellEnd"/>
+      <w:r>
+        <w:rPr>
+          <w:rFonts w:ascii="Times New Roman" w:hAnsi="Times New Roman" w:cs="Times New Roman"/>
+          <w:b/>
+          <w:bCs/>
+          <w:color w:val="00B0F0"/>
+          <w:sz w:val="26"/>
+          <w:szCs w:val="26"/>
+        </w:rPr>
+        <w:t xml:space="preserve"> </w:t>
+      </w:r>
+      <w:proofErr w:type="spellStart"/>
+      <w:r>
+        <w:rPr>
+          <w:rFonts w:ascii="Times New Roman" w:hAnsi="Times New Roman" w:cs="Times New Roman"/>
+          <w:b/>
+          <w:bCs/>
+          <w:color w:val="00B0F0"/>
+          <w:sz w:val="26"/>
+          <w:szCs w:val="26"/>
+        </w:rPr>
+        <w:t>tài</w:t>
+      </w:r>
+      <w:proofErr w:type="spellEnd"/>
+      <w:r>
+        <w:rPr>
+          <w:rFonts w:ascii="Times New Roman" w:hAnsi="Times New Roman" w:cs="Times New Roman"/>
+          <w:b/>
+          <w:bCs/>
+          <w:color w:val="00B0F0"/>
+          <w:sz w:val="26"/>
+          <w:szCs w:val="26"/>
+        </w:rPr>
+        <w:t xml:space="preserve"> </w:t>
+      </w:r>
+      <w:proofErr w:type="spellStart"/>
+      <w:r>
+        <w:rPr>
+          <w:rFonts w:ascii="Times New Roman" w:hAnsi="Times New Roman" w:cs="Times New Roman"/>
+          <w:b/>
+          <w:bCs/>
+          <w:color w:val="00B0F0"/>
+          <w:sz w:val="26"/>
+          <w:szCs w:val="26"/>
+        </w:rPr>
+        <w:t>xế</w:t>
+      </w:r>
+      <w:proofErr w:type="spellEnd"/>
+    </w:p>
+    <w:p>
+      <w:pPr>
+        <w:pStyle w:val="ListParagraph"/>
+        <w:numPr>
+          <w:ilvl w:val="0"/>
+          <w:numId w:val="1"/>
+        </w:numPr>
+        <w:spacing w:line="360" w:lineRule="auto"/>
+        <w:jc w:val="both"/>
+        <w:rPr>
+          <w:rFonts w:ascii="Times New Roman" w:hAnsi="Times New Roman" w:cs="Times New Roman"/>
+          <w:b/>
+          <w:bCs/>
+          <w:color w:val="00B0F0"/>
+          <w:sz w:val="26"/>
+          <w:szCs w:val="26"/>
+        </w:rPr>
+      </w:pPr>
+      <w:proofErr w:type="spellStart"/>
+      <w:r>
+        <w:rPr>
+          <w:rFonts w:ascii="Times New Roman" w:hAnsi="Times New Roman" w:cs="Times New Roman"/>
+          <w:b/>
+          <w:bCs/>
+          <w:color w:val="00B0F0"/>
+          <w:sz w:val="26"/>
+          <w:szCs w:val="26"/>
+        </w:rPr>
+        <w:t>Bổ</w:t>
+      </w:r>
+      <w:proofErr w:type="spellEnd"/>
+      <w:r>
+        <w:rPr>
+          <w:rFonts w:ascii="Times New Roman" w:hAnsi="Times New Roman" w:cs="Times New Roman"/>
+          <w:b/>
+          <w:bCs/>
+          <w:color w:val="00B0F0"/>
+          <w:sz w:val="26"/>
+          <w:szCs w:val="26"/>
+        </w:rPr>
+        <w:t xml:space="preserve"> sung: </w:t>
+      </w:r>
+      <w:proofErr w:type="spellStart"/>
+      <w:r>
+        <w:rPr>
+          <w:rFonts w:ascii="Times New Roman" w:hAnsi="Times New Roman" w:cs="Times New Roman"/>
+          <w:b/>
+          <w:bCs/>
+          <w:color w:val="00B0F0"/>
+          <w:sz w:val="26"/>
+          <w:szCs w:val="26"/>
+        </w:rPr>
+        <w:t>cập</w:t>
+      </w:r>
+      <w:proofErr w:type="spellEnd"/>
+      <w:r>
+        <w:rPr>
+          <w:rFonts w:ascii="Times New Roman" w:hAnsi="Times New Roman" w:cs="Times New Roman"/>
+          <w:b/>
+          <w:bCs/>
+          <w:color w:val="00B0F0"/>
+          <w:sz w:val="26"/>
+          <w:szCs w:val="26"/>
+        </w:rPr>
+        <w:t xml:space="preserve"> </w:t>
+      </w:r>
+      <w:proofErr w:type="spellStart"/>
+      <w:r>
+        <w:rPr>
+          <w:rFonts w:ascii="Times New Roman" w:hAnsi="Times New Roman" w:cs="Times New Roman"/>
+          <w:b/>
+          <w:bCs/>
+          <w:color w:val="00B0F0"/>
+          <w:sz w:val="26"/>
+          <w:szCs w:val="26"/>
+        </w:rPr>
+        <w:t>nhật</w:t>
+      </w:r>
+      <w:proofErr w:type="spellEnd"/>
+      <w:r>
+        <w:rPr>
+          <w:rFonts w:ascii="Times New Roman" w:hAnsi="Times New Roman" w:cs="Times New Roman"/>
+          <w:b/>
+          <w:bCs/>
+          <w:color w:val="00B0F0"/>
+          <w:sz w:val="26"/>
+          <w:szCs w:val="26"/>
+        </w:rPr>
+        <w:t xml:space="preserve"> </w:t>
+      </w:r>
+      <w:proofErr w:type="spellStart"/>
+      <w:r>
+        <w:rPr>
+          <w:rFonts w:ascii="Times New Roman" w:hAnsi="Times New Roman" w:cs="Times New Roman"/>
+          <w:b/>
+          <w:bCs/>
+          <w:color w:val="00B0F0"/>
+          <w:sz w:val="26"/>
+          <w:szCs w:val="26"/>
+        </w:rPr>
+        <w:t>thông</w:t>
+      </w:r>
+      <w:proofErr w:type="spellEnd"/>
+      <w:r>
+        <w:rPr>
+          <w:rFonts w:ascii="Times New Roman" w:hAnsi="Times New Roman" w:cs="Times New Roman"/>
+          <w:b/>
+          <w:bCs/>
+          <w:color w:val="00B0F0"/>
+          <w:sz w:val="26"/>
+          <w:szCs w:val="26"/>
+        </w:rPr>
+        <w:t xml:space="preserve"> tin </w:t>
+      </w:r>
+      <w:proofErr w:type="spellStart"/>
+      <w:r>
+        <w:rPr>
+          <w:rFonts w:ascii="Times New Roman" w:hAnsi="Times New Roman" w:cs="Times New Roman"/>
+          <w:b/>
+          <w:bCs/>
+          <w:color w:val="00B0F0"/>
+          <w:sz w:val="26"/>
+          <w:szCs w:val="26"/>
+        </w:rPr>
+        <w:t>cá</w:t>
+      </w:r>
+      <w:proofErr w:type="spellEnd"/>
+      <w:r>
+        <w:rPr>
+          <w:rFonts w:ascii="Times New Roman" w:hAnsi="Times New Roman" w:cs="Times New Roman"/>
+          <w:b/>
+          <w:bCs/>
+          <w:color w:val="00B0F0"/>
+          <w:sz w:val="26"/>
+          <w:szCs w:val="26"/>
+        </w:rPr>
+        <w:t xml:space="preserve"> </w:t>
+      </w:r>
+      <w:proofErr w:type="spellStart"/>
+      <w:r>
+        <w:rPr>
+          <w:rFonts w:ascii="Times New Roman" w:hAnsi="Times New Roman" w:cs="Times New Roman"/>
+          <w:b/>
+          <w:bCs/>
+          <w:color w:val="00B0F0"/>
+          <w:sz w:val="26"/>
+          <w:szCs w:val="26"/>
+        </w:rPr>
+        <w:t>nhân</w:t>
+      </w:r>
+      <w:proofErr w:type="spellEnd"/>
+      <w:r>
+        <w:rPr>
+          <w:rFonts w:ascii="Times New Roman" w:hAnsi="Times New Roman" w:cs="Times New Roman"/>
+          <w:b/>
+          <w:bCs/>
+          <w:color w:val="00B0F0"/>
+          <w:sz w:val="26"/>
+          <w:szCs w:val="26"/>
+        </w:rPr>
+        <w:t xml:space="preserve"> (</w:t>
+      </w:r>
+      <w:proofErr w:type="spellStart"/>
+      <w:r>
+        <w:rPr>
+          <w:rFonts w:ascii="Times New Roman" w:hAnsi="Times New Roman" w:cs="Times New Roman"/>
+          <w:b/>
+          <w:bCs/>
+          <w:color w:val="00B0F0"/>
+          <w:sz w:val="26"/>
+          <w:szCs w:val="26"/>
+        </w:rPr>
+        <w:t>chỉ</w:t>
+      </w:r>
+      <w:proofErr w:type="spellEnd"/>
+      <w:r>
+        <w:rPr>
+          <w:rFonts w:ascii="Times New Roman" w:hAnsi="Times New Roman" w:cs="Times New Roman"/>
+          <w:b/>
+          <w:bCs/>
+          <w:color w:val="00B0F0"/>
+          <w:sz w:val="26"/>
+          <w:szCs w:val="26"/>
+        </w:rPr>
+        <w:t xml:space="preserve"> edit </w:t>
+      </w:r>
+      <w:proofErr w:type="spellStart"/>
+      <w:r>
+        <w:rPr>
+          <w:rFonts w:ascii="Times New Roman" w:hAnsi="Times New Roman" w:cs="Times New Roman"/>
+          <w:b/>
+          <w:bCs/>
+          <w:color w:val="00B0F0"/>
+          <w:sz w:val="26"/>
+          <w:szCs w:val="26"/>
+        </w:rPr>
+        <w:t>tên</w:t>
+      </w:r>
+      <w:proofErr w:type="spellEnd"/>
+      <w:r>
+        <w:rPr>
+          <w:rFonts w:ascii="Times New Roman" w:hAnsi="Times New Roman" w:cs="Times New Roman"/>
+          <w:b/>
+          <w:bCs/>
+          <w:color w:val="00B0F0"/>
+          <w:sz w:val="26"/>
+          <w:szCs w:val="26"/>
+        </w:rPr>
+        <w:t xml:space="preserve"> </w:t>
+      </w:r>
+      <w:proofErr w:type="spellStart"/>
+      <w:r>
+        <w:rPr>
+          <w:rFonts w:ascii="Times New Roman" w:hAnsi="Times New Roman" w:cs="Times New Roman"/>
+          <w:b/>
+          <w:bCs/>
+          <w:color w:val="00B0F0"/>
+          <w:sz w:val="26"/>
+          <w:szCs w:val="26"/>
+        </w:rPr>
+        <w:t>và</w:t>
+      </w:r>
+      <w:proofErr w:type="spellEnd"/>
+      <w:r>
+        <w:rPr>
+          <w:rFonts w:ascii="Times New Roman" w:hAnsi="Times New Roman" w:cs="Times New Roman"/>
+          <w:b/>
+          <w:bCs/>
+          <w:color w:val="00B0F0"/>
+          <w:sz w:val="26"/>
+          <w:szCs w:val="26"/>
+        </w:rPr>
+        <w:t xml:space="preserve"> </w:t>
+      </w:r>
+      <w:proofErr w:type="spellStart"/>
+      <w:r>
+        <w:rPr>
+          <w:rFonts w:ascii="Times New Roman" w:hAnsi="Times New Roman" w:cs="Times New Roman"/>
+          <w:b/>
+          <w:bCs/>
+          <w:color w:val="00B0F0"/>
+          <w:sz w:val="26"/>
+          <w:szCs w:val="26"/>
+        </w:rPr>
+        <w:t>số</w:t>
+      </w:r>
+      <w:proofErr w:type="spellEnd"/>
+      <w:r>
+        <w:rPr>
+          <w:rFonts w:ascii="Times New Roman" w:hAnsi="Times New Roman" w:cs="Times New Roman"/>
+          <w:b/>
+          <w:bCs/>
+          <w:color w:val="00B0F0"/>
+          <w:sz w:val="26"/>
+          <w:szCs w:val="26"/>
+        </w:rPr>
+        <w:t xml:space="preserve"> </w:t>
+      </w:r>
+      <w:proofErr w:type="spellStart"/>
+      <w:r>
+        <w:rPr>
+          <w:rFonts w:ascii="Times New Roman" w:hAnsi="Times New Roman" w:cs="Times New Roman"/>
+          <w:b/>
+          <w:bCs/>
+          <w:color w:val="00B0F0"/>
+          <w:sz w:val="26"/>
+          <w:szCs w:val="26"/>
+        </w:rPr>
+        <w:t>điện</w:t>
+      </w:r>
+      <w:proofErr w:type="spellEnd"/>
+      <w:r>
+        <w:rPr>
+          <w:rFonts w:ascii="Times New Roman" w:hAnsi="Times New Roman" w:cs="Times New Roman"/>
+          <w:b/>
+          <w:bCs/>
+          <w:color w:val="00B0F0"/>
+          <w:sz w:val="26"/>
+          <w:szCs w:val="26"/>
+        </w:rPr>
+        <w:t xml:space="preserve"> </w:t>
+      </w:r>
+      <w:proofErr w:type="spellStart"/>
+      <w:r>
+        <w:rPr>
+          <w:rFonts w:ascii="Times New Roman" w:hAnsi="Times New Roman" w:cs="Times New Roman"/>
+          <w:b/>
+          <w:bCs/>
+          <w:color w:val="00B0F0"/>
+          <w:sz w:val="26"/>
+          <w:szCs w:val="26"/>
+        </w:rPr>
+        <w:t>thoại</w:t>
+      </w:r>
+      <w:proofErr w:type="spellEnd"/>
+      <w:r>
+        <w:rPr>
+          <w:rFonts w:ascii="Times New Roman" w:hAnsi="Times New Roman" w:cs="Times New Roman"/>
+          <w:b/>
+          <w:bCs/>
+          <w:color w:val="00B0F0"/>
+          <w:sz w:val="26"/>
+          <w:szCs w:val="26"/>
+        </w:rPr>
+        <w:t>)</w:t>
+      </w:r>
+    </w:p>
+    <w:p>
+      <w:pPr>
+        <w:pStyle w:val="ListParagraph"/>
+        <w:spacing w:line="360" w:lineRule="auto"/>
+        <w:jc w:val="both"/>
+        <w:rPr>
+          <w:rFonts w:ascii="Times New Roman" w:hAnsi="Times New Roman" w:cs="Times New Roman"/>
+          <w:b/>
+          <w:bCs/>
+          <w:color w:val="00B0F0"/>
+          <w:sz w:val="26"/>
+          <w:szCs w:val="26"/>
+        </w:rPr>
+      </w:pPr>
+    </w:p>
+    <w:p>
+      <w:pPr>
+        <w:pStyle w:val="ListParagraph"/>
+        <w:spacing w:line="360" w:lineRule="auto"/>
+        <w:ind w:left="0"/>
+        <w:jc w:val="both"/>
+        <w:rPr>
+          <w:rFonts w:ascii="Times New Roman" w:hAnsi="Times New Roman" w:cs="Times New Roman"/>
+          <w:b/>
+          <w:bCs/>
+          <w:color w:val="FF0000"/>
+          <w:sz w:val="26"/>
+          <w:szCs w:val="26"/>
+        </w:rPr>
+      </w:pPr>
+      <w:proofErr w:type="spellStart"/>
+      <w:r>
+        <w:rPr>
+          <w:rFonts w:ascii="Times New Roman" w:hAnsi="Times New Roman" w:cs="Times New Roman"/>
+          <w:b/>
+          <w:bCs/>
+          <w:color w:val="FF0000"/>
+          <w:sz w:val="26"/>
+          <w:szCs w:val="26"/>
+        </w:rPr>
+        <w:t>Nhiệm</w:t>
+      </w:r>
+      <w:proofErr w:type="spellEnd"/>
+      <w:r>
+        <w:rPr>
+          <w:rFonts w:ascii="Times New Roman" w:hAnsi="Times New Roman" w:cs="Times New Roman"/>
+          <w:b/>
+          <w:bCs/>
+          <w:color w:val="FF0000"/>
+          <w:sz w:val="26"/>
+          <w:szCs w:val="26"/>
+        </w:rPr>
+        <w:t xml:space="preserve"> </w:t>
+      </w:r>
+      <w:proofErr w:type="spellStart"/>
+      <w:r>
+        <w:rPr>
+          <w:rFonts w:ascii="Times New Roman" w:hAnsi="Times New Roman" w:cs="Times New Roman"/>
+          <w:b/>
+          <w:bCs/>
+          <w:color w:val="FF0000"/>
+          <w:sz w:val="26"/>
+          <w:szCs w:val="26"/>
+        </w:rPr>
+        <w:t>vụ</w:t>
+      </w:r>
+      <w:proofErr w:type="spellEnd"/>
+      <w:r>
+        <w:rPr>
+          <w:rFonts w:ascii="Times New Roman" w:hAnsi="Times New Roman" w:cs="Times New Roman"/>
+          <w:b/>
+          <w:bCs/>
+          <w:color w:val="FF0000"/>
+          <w:sz w:val="26"/>
+          <w:szCs w:val="26"/>
+        </w:rPr>
+        <w:t xml:space="preserve"> </w:t>
+      </w:r>
+      <w:proofErr w:type="spellStart"/>
+      <w:r>
+        <w:rPr>
+          <w:rFonts w:ascii="Times New Roman" w:hAnsi="Times New Roman" w:cs="Times New Roman"/>
+          <w:b/>
+          <w:bCs/>
+          <w:color w:val="FF0000"/>
+          <w:sz w:val="26"/>
+          <w:szCs w:val="26"/>
+        </w:rPr>
+        <w:t>cụ</w:t>
+      </w:r>
+      <w:proofErr w:type="spellEnd"/>
+      <w:r>
+        <w:rPr>
+          <w:rFonts w:ascii="Times New Roman" w:hAnsi="Times New Roman" w:cs="Times New Roman"/>
+          <w:b/>
+          <w:bCs/>
+          <w:color w:val="FF0000"/>
+          <w:sz w:val="26"/>
+          <w:szCs w:val="26"/>
+        </w:rPr>
+        <w:t xml:space="preserve"> </w:t>
+      </w:r>
+      <w:proofErr w:type="spellStart"/>
+      <w:r>
+        <w:rPr>
+          <w:rFonts w:ascii="Times New Roman" w:hAnsi="Times New Roman" w:cs="Times New Roman"/>
+          <w:b/>
+          <w:bCs/>
+          <w:color w:val="FF0000"/>
+          <w:sz w:val="26"/>
+          <w:szCs w:val="26"/>
+        </w:rPr>
+        <w:t>thể</w:t>
+      </w:r>
+      <w:proofErr w:type="spellEnd"/>
+      <w:r>
+        <w:rPr>
+          <w:rFonts w:ascii="Times New Roman" w:hAnsi="Times New Roman" w:cs="Times New Roman"/>
+          <w:b/>
+          <w:bCs/>
+          <w:color w:val="FF0000"/>
+          <w:sz w:val="26"/>
+          <w:szCs w:val="26"/>
+        </w:rPr>
+        <w:t xml:space="preserve"> (</w:t>
+      </w:r>
+      <w:proofErr w:type="spellStart"/>
+      <w:r>
+        <w:rPr>
+          <w:rFonts w:ascii="Times New Roman" w:hAnsi="Times New Roman" w:cs="Times New Roman"/>
+          <w:b/>
+          <w:bCs/>
+          <w:color w:val="FF0000"/>
+          <w:sz w:val="26"/>
+          <w:szCs w:val="26"/>
+        </w:rPr>
+        <w:t>Có</w:t>
+      </w:r>
+      <w:proofErr w:type="spellEnd"/>
+      <w:r>
+        <w:rPr>
+          <w:rFonts w:ascii="Times New Roman" w:hAnsi="Times New Roman" w:cs="Times New Roman"/>
+          <w:b/>
+          <w:bCs/>
+          <w:color w:val="FF0000"/>
+          <w:sz w:val="26"/>
+          <w:szCs w:val="26"/>
+        </w:rPr>
+        <w:t xml:space="preserve"> </w:t>
+      </w:r>
+      <w:proofErr w:type="spellStart"/>
+      <w:r>
+        <w:rPr>
+          <w:rFonts w:ascii="Times New Roman" w:hAnsi="Times New Roman" w:cs="Times New Roman"/>
+          <w:b/>
+          <w:bCs/>
+          <w:color w:val="FF0000"/>
+          <w:sz w:val="26"/>
+          <w:szCs w:val="26"/>
+        </w:rPr>
+        <w:t>thể</w:t>
+      </w:r>
+      <w:proofErr w:type="spellEnd"/>
+      <w:r>
+        <w:rPr>
+          <w:rFonts w:ascii="Times New Roman" w:hAnsi="Times New Roman" w:cs="Times New Roman"/>
+          <w:b/>
+          <w:bCs/>
+          <w:color w:val="FF0000"/>
+          <w:sz w:val="26"/>
+          <w:szCs w:val="26"/>
+        </w:rPr>
+        <w:t xml:space="preserve"> </w:t>
+      </w:r>
+      <w:proofErr w:type="spellStart"/>
+      <w:r>
+        <w:rPr>
+          <w:rFonts w:ascii="Times New Roman" w:hAnsi="Times New Roman" w:cs="Times New Roman"/>
+          <w:b/>
+          <w:bCs/>
+          <w:color w:val="FF0000"/>
+          <w:sz w:val="26"/>
+          <w:szCs w:val="26"/>
+        </w:rPr>
+        <w:t>thay</w:t>
+      </w:r>
+      <w:proofErr w:type="spellEnd"/>
+      <w:r>
+        <w:rPr>
+          <w:rFonts w:ascii="Times New Roman" w:hAnsi="Times New Roman" w:cs="Times New Roman"/>
+          <w:b/>
+          <w:bCs/>
+          <w:color w:val="FF0000"/>
+          <w:sz w:val="26"/>
+          <w:szCs w:val="26"/>
+        </w:rPr>
+        <w:t xml:space="preserve"> </w:t>
+      </w:r>
+      <w:proofErr w:type="spellStart"/>
+      <w:r>
+        <w:rPr>
+          <w:rFonts w:ascii="Times New Roman" w:hAnsi="Times New Roman" w:cs="Times New Roman"/>
+          <w:b/>
+          <w:bCs/>
+          <w:color w:val="FF0000"/>
+          <w:sz w:val="26"/>
+          <w:szCs w:val="26"/>
+        </w:rPr>
+        <w:t>đổi</w:t>
+      </w:r>
+      <w:proofErr w:type="spellEnd"/>
+      <w:r>
+        <w:rPr>
+          <w:rFonts w:ascii="Times New Roman" w:hAnsi="Times New Roman" w:cs="Times New Roman"/>
+          <w:b/>
+          <w:bCs/>
+          <w:color w:val="FF0000"/>
+          <w:sz w:val="26"/>
+          <w:szCs w:val="26"/>
+        </w:rPr>
+        <w:t xml:space="preserve"> </w:t>
+      </w:r>
+      <w:proofErr w:type="spellStart"/>
+      <w:r>
+        <w:rPr>
+          <w:rFonts w:ascii="Times New Roman" w:hAnsi="Times New Roman" w:cs="Times New Roman"/>
+          <w:b/>
+          <w:bCs/>
+          <w:color w:val="FF0000"/>
+          <w:sz w:val="26"/>
+          <w:szCs w:val="26"/>
+        </w:rPr>
+        <w:t>trong</w:t>
+      </w:r>
+      <w:proofErr w:type="spellEnd"/>
+      <w:r>
+        <w:rPr>
+          <w:rFonts w:ascii="Times New Roman" w:hAnsi="Times New Roman" w:cs="Times New Roman"/>
+          <w:b/>
+          <w:bCs/>
+          <w:color w:val="FF0000"/>
+          <w:sz w:val="26"/>
+          <w:szCs w:val="26"/>
+        </w:rPr>
+        <w:t xml:space="preserve"> </w:t>
+      </w:r>
+      <w:proofErr w:type="spellStart"/>
+      <w:r>
+        <w:rPr>
+          <w:rFonts w:ascii="Times New Roman" w:hAnsi="Times New Roman" w:cs="Times New Roman"/>
+          <w:b/>
+          <w:bCs/>
+          <w:color w:val="FF0000"/>
+          <w:sz w:val="26"/>
+          <w:szCs w:val="26"/>
+        </w:rPr>
+        <w:t>tương</w:t>
+      </w:r>
+      <w:proofErr w:type="spellEnd"/>
+      <w:r>
+        <w:rPr>
+          <w:rFonts w:ascii="Times New Roman" w:hAnsi="Times New Roman" w:cs="Times New Roman"/>
+          <w:b/>
+          <w:bCs/>
+          <w:color w:val="FF0000"/>
+          <w:sz w:val="26"/>
+          <w:szCs w:val="26"/>
+        </w:rPr>
+        <w:t xml:space="preserve"> </w:t>
+      </w:r>
+      <w:proofErr w:type="spellStart"/>
+      <w:r>
+        <w:rPr>
+          <w:rFonts w:ascii="Times New Roman" w:hAnsi="Times New Roman" w:cs="Times New Roman"/>
+          <w:b/>
+          <w:bCs/>
+          <w:color w:val="FF0000"/>
+          <w:sz w:val="26"/>
+          <w:szCs w:val="26"/>
+        </w:rPr>
+        <w:t>lai</w:t>
+      </w:r>
+      <w:proofErr w:type="spellEnd"/>
+      <w:r>
+        <w:rPr>
+          <w:rFonts w:ascii="Times New Roman" w:hAnsi="Times New Roman" w:cs="Times New Roman"/>
+          <w:b/>
+          <w:bCs/>
+          <w:color w:val="FF0000"/>
+          <w:sz w:val="26"/>
+          <w:szCs w:val="26"/>
+        </w:rPr>
+        <w:t>)</w:t>
+      </w:r>
+      <w:r>
+        <w:rPr>
+          <w:rFonts w:ascii="Times New Roman" w:hAnsi="Times New Roman" w:cs="Times New Roman"/>
+          <w:b/>
+          <w:bCs/>
+          <w:color w:val="FF0000"/>
+          <w:sz w:val="26"/>
+          <w:szCs w:val="26"/>
+        </w:rPr>
+        <w:t>:</w:t>
+      </w:r>
+    </w:p>
+    <w:p>
+      <w:pPr>
+        <w:spacing w:line="360" w:lineRule="auto"/>
+        <w:ind w:left="720"/>
+        <w:jc w:val="both"/>
+        <w:rPr>
+          <w:rFonts w:ascii="Times New Roman" w:hAnsi="Times New Roman" w:cs="Times New Roman"/>
+          <w:b/>
+          <w:bCs/>
+          <w:color w:val="00B050"/>
+          <w:sz w:val="26"/>
+          <w:szCs w:val="26"/>
+        </w:rPr>
+      </w:pPr>
+      <w:proofErr w:type="spellStart"/>
+      <w:r>
+        <w:rPr>
+          <w:rFonts w:ascii="Times New Roman" w:hAnsi="Times New Roman" w:cs="Times New Roman"/>
+          <w:b/>
+          <w:bCs/>
+          <w:color w:val="00B050"/>
+          <w:sz w:val="26"/>
+          <w:szCs w:val="26"/>
+        </w:rPr>
+        <w:t>Thái</w:t>
+      </w:r>
+      <w:proofErr w:type="spellEnd"/>
+      <w:r>
+        <w:rPr>
+          <w:rFonts w:ascii="Times New Roman" w:hAnsi="Times New Roman" w:cs="Times New Roman"/>
+          <w:b/>
+          <w:bCs/>
+          <w:color w:val="00B050"/>
+          <w:sz w:val="26"/>
+          <w:szCs w:val="26"/>
+        </w:rPr>
+        <w:t>: 1,3,5,7</w:t>
+      </w:r>
+      <w:r>
+        <w:rPr>
+          <w:rFonts w:ascii="Times New Roman" w:hAnsi="Times New Roman" w:cs="Times New Roman"/>
+          <w:b/>
+          <w:bCs/>
+          <w:color w:val="00B050"/>
+          <w:sz w:val="26"/>
+          <w:szCs w:val="26"/>
+        </w:rPr>
+        <w:t xml:space="preserve">, </w:t>
+      </w:r>
+      <w:proofErr w:type="spellStart"/>
+      <w:r>
+        <w:rPr>
+          <w:rFonts w:ascii="Times New Roman" w:hAnsi="Times New Roman" w:cs="Times New Roman"/>
+          <w:b/>
+          <w:bCs/>
+          <w:color w:val="00B050"/>
+          <w:sz w:val="26"/>
+          <w:szCs w:val="26"/>
+        </w:rPr>
+        <w:t>giao</w:t>
+      </w:r>
+      <w:proofErr w:type="spellEnd"/>
+      <w:r>
+        <w:rPr>
+          <w:rFonts w:ascii="Times New Roman" w:hAnsi="Times New Roman" w:cs="Times New Roman"/>
+          <w:b/>
+          <w:bCs/>
+          <w:color w:val="00B050"/>
+          <w:sz w:val="26"/>
+          <w:szCs w:val="26"/>
+        </w:rPr>
+        <w:t xml:space="preserve"> </w:t>
+      </w:r>
+      <w:proofErr w:type="spellStart"/>
+      <w:r>
+        <w:rPr>
+          <w:rFonts w:ascii="Times New Roman" w:hAnsi="Times New Roman" w:cs="Times New Roman"/>
+          <w:b/>
+          <w:bCs/>
+          <w:color w:val="00B050"/>
+          <w:sz w:val="26"/>
+          <w:szCs w:val="26"/>
+        </w:rPr>
+        <w:t>diện</w:t>
+      </w:r>
+      <w:proofErr w:type="spellEnd"/>
+      <w:r>
+        <w:rPr>
+          <w:rFonts w:ascii="Times New Roman" w:hAnsi="Times New Roman" w:cs="Times New Roman"/>
+          <w:b/>
+          <w:bCs/>
+          <w:color w:val="00B050"/>
+          <w:sz w:val="26"/>
+          <w:szCs w:val="26"/>
+        </w:rPr>
+        <w:t>,</w:t>
+      </w:r>
+      <w:r>
+        <w:rPr>
+          <w:rFonts w:ascii="Times New Roman" w:hAnsi="Times New Roman" w:cs="Times New Roman"/>
+          <w:b/>
+          <w:bCs/>
+          <w:color w:val="00B050"/>
+          <w:sz w:val="26"/>
+          <w:szCs w:val="26"/>
+        </w:rPr>
+        <w:t xml:space="preserve"> (</w:t>
+      </w:r>
+      <w:proofErr w:type="spellStart"/>
+      <w:r>
+        <w:rPr>
+          <w:rFonts w:ascii="Times New Roman" w:hAnsi="Times New Roman" w:cs="Times New Roman"/>
+          <w:b/>
+          <w:bCs/>
+          <w:color w:val="00B050"/>
+          <w:sz w:val="26"/>
+          <w:szCs w:val="26"/>
+        </w:rPr>
+        <w:t>có</w:t>
+      </w:r>
+      <w:proofErr w:type="spellEnd"/>
+      <w:r>
+        <w:rPr>
+          <w:rFonts w:ascii="Times New Roman" w:hAnsi="Times New Roman" w:cs="Times New Roman"/>
+          <w:b/>
+          <w:bCs/>
+          <w:color w:val="00B050"/>
+          <w:sz w:val="26"/>
+          <w:szCs w:val="26"/>
+        </w:rPr>
+        <w:t xml:space="preserve"> </w:t>
+      </w:r>
+      <w:proofErr w:type="spellStart"/>
+      <w:r>
+        <w:rPr>
+          <w:rFonts w:ascii="Times New Roman" w:hAnsi="Times New Roman" w:cs="Times New Roman"/>
+          <w:b/>
+          <w:bCs/>
+          <w:color w:val="00B050"/>
+          <w:sz w:val="26"/>
+          <w:szCs w:val="26"/>
+        </w:rPr>
+        <w:t>thể</w:t>
+      </w:r>
+      <w:proofErr w:type="spellEnd"/>
+      <w:r>
+        <w:rPr>
+          <w:rFonts w:ascii="Times New Roman" w:hAnsi="Times New Roman" w:cs="Times New Roman"/>
+          <w:b/>
+          <w:bCs/>
+          <w:color w:val="00B050"/>
+          <w:sz w:val="26"/>
+          <w:szCs w:val="26"/>
+        </w:rPr>
+        <w:t xml:space="preserve"> </w:t>
+      </w:r>
+      <w:proofErr w:type="spellStart"/>
+      <w:r>
+        <w:rPr>
+          <w:rFonts w:ascii="Times New Roman" w:hAnsi="Times New Roman" w:cs="Times New Roman"/>
+          <w:b/>
+          <w:bCs/>
+          <w:color w:val="00B050"/>
+          <w:sz w:val="26"/>
+          <w:szCs w:val="26"/>
+        </w:rPr>
+        <w:t>làm</w:t>
+      </w:r>
+      <w:proofErr w:type="spellEnd"/>
+      <w:r>
+        <w:rPr>
+          <w:rFonts w:ascii="Times New Roman" w:hAnsi="Times New Roman" w:cs="Times New Roman"/>
+          <w:b/>
+          <w:bCs/>
+          <w:color w:val="00B050"/>
+          <w:sz w:val="26"/>
+          <w:szCs w:val="26"/>
+        </w:rPr>
+        <w:t xml:space="preserve"> </w:t>
+      </w:r>
+      <w:proofErr w:type="spellStart"/>
+      <w:r>
+        <w:rPr>
+          <w:rFonts w:ascii="Times New Roman" w:hAnsi="Times New Roman" w:cs="Times New Roman"/>
+          <w:b/>
+          <w:bCs/>
+          <w:color w:val="00B050"/>
+          <w:sz w:val="26"/>
+          <w:szCs w:val="26"/>
+        </w:rPr>
+        <w:t>thêm</w:t>
+      </w:r>
+      <w:proofErr w:type="spellEnd"/>
+      <w:r>
+        <w:rPr>
+          <w:rFonts w:ascii="Times New Roman" w:hAnsi="Times New Roman" w:cs="Times New Roman"/>
+          <w:b/>
+          <w:bCs/>
+          <w:color w:val="00B050"/>
+          <w:sz w:val="26"/>
+          <w:szCs w:val="26"/>
+        </w:rPr>
+        <w:t xml:space="preserve"> 1 </w:t>
+      </w:r>
+      <w:proofErr w:type="spellStart"/>
+      <w:r>
+        <w:rPr>
+          <w:rFonts w:ascii="Times New Roman" w:hAnsi="Times New Roman" w:cs="Times New Roman"/>
+          <w:b/>
+          <w:bCs/>
+          <w:color w:val="00B050"/>
+          <w:sz w:val="26"/>
+          <w:szCs w:val="26"/>
+        </w:rPr>
+        <w:t>số</w:t>
+      </w:r>
+      <w:proofErr w:type="spellEnd"/>
+      <w:r>
+        <w:rPr>
+          <w:rFonts w:ascii="Times New Roman" w:hAnsi="Times New Roman" w:cs="Times New Roman"/>
+          <w:b/>
+          <w:bCs/>
+          <w:color w:val="00B050"/>
+          <w:sz w:val="26"/>
+          <w:szCs w:val="26"/>
+        </w:rPr>
+        <w:t xml:space="preserve"> </w:t>
+      </w:r>
+      <w:proofErr w:type="spellStart"/>
+      <w:r>
+        <w:rPr>
+          <w:rFonts w:ascii="Times New Roman" w:hAnsi="Times New Roman" w:cs="Times New Roman"/>
+          <w:b/>
+          <w:bCs/>
+          <w:color w:val="00B050"/>
+          <w:sz w:val="26"/>
+          <w:szCs w:val="26"/>
+        </w:rPr>
+        <w:t>chức</w:t>
+      </w:r>
+      <w:proofErr w:type="spellEnd"/>
+      <w:r>
+        <w:rPr>
+          <w:rFonts w:ascii="Times New Roman" w:hAnsi="Times New Roman" w:cs="Times New Roman"/>
+          <w:b/>
+          <w:bCs/>
+          <w:color w:val="00B050"/>
+          <w:sz w:val="26"/>
+          <w:szCs w:val="26"/>
+        </w:rPr>
+        <w:t xml:space="preserve"> </w:t>
+      </w:r>
+      <w:proofErr w:type="spellStart"/>
+      <w:r>
+        <w:rPr>
+          <w:rFonts w:ascii="Times New Roman" w:hAnsi="Times New Roman" w:cs="Times New Roman"/>
+          <w:b/>
+          <w:bCs/>
+          <w:color w:val="00B050"/>
+          <w:sz w:val="26"/>
+          <w:szCs w:val="26"/>
+        </w:rPr>
+        <w:t>năng</w:t>
+      </w:r>
+      <w:proofErr w:type="spellEnd"/>
+      <w:r>
+        <w:rPr>
+          <w:rFonts w:ascii="Times New Roman" w:hAnsi="Times New Roman" w:cs="Times New Roman"/>
+          <w:b/>
+          <w:bCs/>
+          <w:color w:val="00B050"/>
+          <w:sz w:val="26"/>
+          <w:szCs w:val="26"/>
+        </w:rPr>
+        <w:t xml:space="preserve"> </w:t>
+      </w:r>
+      <w:proofErr w:type="spellStart"/>
+      <w:r>
+        <w:rPr>
+          <w:rFonts w:ascii="Times New Roman" w:hAnsi="Times New Roman" w:cs="Times New Roman"/>
+          <w:b/>
+          <w:bCs/>
+          <w:color w:val="00B050"/>
+          <w:sz w:val="26"/>
+          <w:szCs w:val="26"/>
+        </w:rPr>
+        <w:t>khác</w:t>
+      </w:r>
+      <w:proofErr w:type="spellEnd"/>
+      <w:r>
+        <w:rPr>
+          <w:rFonts w:ascii="Times New Roman" w:hAnsi="Times New Roman" w:cs="Times New Roman"/>
+          <w:b/>
+          <w:bCs/>
+          <w:color w:val="00B050"/>
+          <w:sz w:val="26"/>
+          <w:szCs w:val="26"/>
+        </w:rPr>
+        <w:t xml:space="preserve"> </w:t>
+      </w:r>
+      <w:proofErr w:type="spellStart"/>
+      <w:r>
+        <w:rPr>
+          <w:rFonts w:ascii="Times New Roman" w:hAnsi="Times New Roman" w:cs="Times New Roman"/>
+          <w:b/>
+          <w:bCs/>
+          <w:color w:val="00B050"/>
+          <w:sz w:val="26"/>
+          <w:szCs w:val="26"/>
+        </w:rPr>
+        <w:t>nếu</w:t>
+      </w:r>
+      <w:proofErr w:type="spellEnd"/>
+      <w:r>
+        <w:rPr>
+          <w:rFonts w:ascii="Times New Roman" w:hAnsi="Times New Roman" w:cs="Times New Roman"/>
+          <w:b/>
+          <w:bCs/>
+          <w:color w:val="00B050"/>
+          <w:sz w:val="26"/>
+          <w:szCs w:val="26"/>
+        </w:rPr>
+        <w:t xml:space="preserve"> </w:t>
+      </w:r>
+      <w:proofErr w:type="spellStart"/>
+      <w:r>
+        <w:rPr>
+          <w:rFonts w:ascii="Times New Roman" w:hAnsi="Times New Roman" w:cs="Times New Roman"/>
+          <w:b/>
+          <w:bCs/>
+          <w:color w:val="00B050"/>
+          <w:sz w:val="26"/>
+          <w:szCs w:val="26"/>
+        </w:rPr>
+        <w:t>kịp</w:t>
+      </w:r>
+      <w:proofErr w:type="spellEnd"/>
+      <w:r>
+        <w:rPr>
+          <w:rFonts w:ascii="Times New Roman" w:hAnsi="Times New Roman" w:cs="Times New Roman"/>
+          <w:b/>
+          <w:bCs/>
+          <w:color w:val="00B050"/>
+          <w:sz w:val="26"/>
+          <w:szCs w:val="26"/>
+        </w:rPr>
+        <w:t>)</w:t>
+      </w:r>
+      <w:r>
+        <w:rPr>
+          <w:rFonts w:ascii="Times New Roman" w:hAnsi="Times New Roman" w:cs="Times New Roman"/>
+          <w:b/>
+          <w:bCs/>
+          <w:color w:val="00B050"/>
+          <w:sz w:val="26"/>
+          <w:szCs w:val="26"/>
+        </w:rPr>
+        <w:t>.</w:t>
+      </w:r>
+    </w:p>
+    <w:p>
+      <w:pPr>
+        <w:spacing w:line="360" w:lineRule="auto"/>
+        <w:ind w:left="720"/>
+        <w:jc w:val="both"/>
+        <w:rPr>
+          <w:rFonts w:ascii="Times New Roman" w:hAnsi="Times New Roman" w:cs="Times New Roman"/>
+          <w:b/>
+          <w:bCs/>
+          <w:color w:val="00B050"/>
+          <w:sz w:val="26"/>
+          <w:szCs w:val="26"/>
+        </w:rPr>
+      </w:pPr>
+      <w:proofErr w:type="spellStart"/>
+      <w:r>
+        <w:rPr>
+          <w:rFonts w:ascii="Times New Roman" w:hAnsi="Times New Roman" w:cs="Times New Roman"/>
+          <w:b/>
+          <w:bCs/>
+          <w:color w:val="00B050"/>
+          <w:sz w:val="26"/>
+          <w:szCs w:val="26"/>
+        </w:rPr>
+        <w:t>Duy</w:t>
+      </w:r>
+      <w:proofErr w:type="spellEnd"/>
+      <w:r>
+        <w:rPr>
+          <w:rFonts w:ascii="Times New Roman" w:hAnsi="Times New Roman" w:cs="Times New Roman"/>
+          <w:b/>
+          <w:bCs/>
+          <w:color w:val="00B050"/>
+          <w:sz w:val="26"/>
+          <w:szCs w:val="26"/>
+        </w:rPr>
+        <w:t>: 4,8</w:t>
+      </w:r>
+      <w:r>
+        <w:rPr>
+          <w:rFonts w:ascii="Times New Roman" w:hAnsi="Times New Roman" w:cs="Times New Roman"/>
+          <w:b/>
+          <w:bCs/>
+          <w:color w:val="00B050"/>
+          <w:sz w:val="26"/>
+          <w:szCs w:val="26"/>
+        </w:rPr>
+        <w:t>, Firebase</w:t>
+      </w:r>
+      <w:r>
+        <w:rPr>
+          <w:rFonts w:ascii="Times New Roman" w:hAnsi="Times New Roman" w:cs="Times New Roman"/>
+          <w:b/>
+          <w:bCs/>
+          <w:color w:val="00B050"/>
+          <w:sz w:val="26"/>
+          <w:szCs w:val="26"/>
+        </w:rPr>
+        <w:t xml:space="preserve">, </w:t>
+      </w:r>
+      <w:proofErr w:type="spellStart"/>
+      <w:r>
+        <w:rPr>
+          <w:rFonts w:ascii="Times New Roman" w:hAnsi="Times New Roman" w:cs="Times New Roman"/>
+          <w:b/>
+          <w:bCs/>
+          <w:color w:val="00B050"/>
+          <w:sz w:val="26"/>
+          <w:szCs w:val="26"/>
+        </w:rPr>
+        <w:t>giao</w:t>
+      </w:r>
+      <w:proofErr w:type="spellEnd"/>
+      <w:r>
+        <w:rPr>
+          <w:rFonts w:ascii="Times New Roman" w:hAnsi="Times New Roman" w:cs="Times New Roman"/>
+          <w:b/>
+          <w:bCs/>
+          <w:color w:val="00B050"/>
+          <w:sz w:val="26"/>
+          <w:szCs w:val="26"/>
+        </w:rPr>
+        <w:t xml:space="preserve"> </w:t>
+      </w:r>
+      <w:proofErr w:type="spellStart"/>
+      <w:r>
+        <w:rPr>
+          <w:rFonts w:ascii="Times New Roman" w:hAnsi="Times New Roman" w:cs="Times New Roman"/>
+          <w:b/>
+          <w:bCs/>
+          <w:color w:val="00B050"/>
+          <w:sz w:val="26"/>
+          <w:szCs w:val="26"/>
+        </w:rPr>
+        <w:t>diện</w:t>
+      </w:r>
+      <w:proofErr w:type="spellEnd"/>
+      <w:r>
+        <w:rPr>
+          <w:rFonts w:ascii="Times New Roman" w:hAnsi="Times New Roman" w:cs="Times New Roman"/>
+          <w:b/>
+          <w:bCs/>
+          <w:color w:val="00B050"/>
+          <w:sz w:val="26"/>
+          <w:szCs w:val="26"/>
+        </w:rPr>
+        <w:t xml:space="preserve"> </w:t>
+      </w:r>
+      <w:proofErr w:type="spellStart"/>
+      <w:r>
+        <w:rPr>
+          <w:rFonts w:ascii="Times New Roman" w:hAnsi="Times New Roman" w:cs="Times New Roman"/>
+          <w:b/>
+          <w:bCs/>
+          <w:color w:val="00B050"/>
+          <w:sz w:val="26"/>
+          <w:szCs w:val="26"/>
+        </w:rPr>
+        <w:t>phần</w:t>
+      </w:r>
+      <w:proofErr w:type="spellEnd"/>
+      <w:r>
+        <w:rPr>
+          <w:rFonts w:ascii="Times New Roman" w:hAnsi="Times New Roman" w:cs="Times New Roman"/>
+          <w:b/>
+          <w:bCs/>
+          <w:color w:val="00B050"/>
+          <w:sz w:val="26"/>
+          <w:szCs w:val="26"/>
+        </w:rPr>
+        <w:t xml:space="preserve"> </w:t>
+      </w:r>
+      <w:proofErr w:type="spellStart"/>
+      <w:r>
+        <w:rPr>
+          <w:rFonts w:ascii="Times New Roman" w:hAnsi="Times New Roman" w:cs="Times New Roman"/>
+          <w:b/>
+          <w:bCs/>
+          <w:color w:val="00B050"/>
+          <w:sz w:val="26"/>
+          <w:szCs w:val="26"/>
+        </w:rPr>
+        <w:t>mik</w:t>
+      </w:r>
+      <w:proofErr w:type="spellEnd"/>
+      <w:r>
+        <w:rPr>
+          <w:rFonts w:ascii="Times New Roman" w:hAnsi="Times New Roman" w:cs="Times New Roman"/>
+          <w:b/>
+          <w:bCs/>
+          <w:color w:val="00B050"/>
+          <w:sz w:val="26"/>
+          <w:szCs w:val="26"/>
+        </w:rPr>
+        <w:t xml:space="preserve"> </w:t>
+      </w:r>
+      <w:proofErr w:type="spellStart"/>
+      <w:r>
+        <w:rPr>
+          <w:rFonts w:ascii="Times New Roman" w:hAnsi="Times New Roman" w:cs="Times New Roman"/>
+          <w:b/>
+          <w:bCs/>
+          <w:color w:val="00B050"/>
+          <w:sz w:val="26"/>
+          <w:szCs w:val="26"/>
+        </w:rPr>
+        <w:t>làm</w:t>
+      </w:r>
+      <w:proofErr w:type="spellEnd"/>
+      <w:r>
+        <w:rPr>
+          <w:rFonts w:ascii="Times New Roman" w:hAnsi="Times New Roman" w:cs="Times New Roman"/>
+          <w:b/>
+          <w:bCs/>
+          <w:color w:val="00B050"/>
+          <w:sz w:val="26"/>
+          <w:szCs w:val="26"/>
+        </w:rPr>
+        <w:t xml:space="preserve"> (+ </w:t>
+      </w:r>
+      <w:proofErr w:type="spellStart"/>
+      <w:r>
+        <w:rPr>
+          <w:rFonts w:ascii="Times New Roman" w:hAnsi="Times New Roman" w:cs="Times New Roman"/>
+          <w:b/>
+          <w:bCs/>
+          <w:color w:val="00B050"/>
+          <w:sz w:val="26"/>
+          <w:szCs w:val="26"/>
+        </w:rPr>
+        <w:t>phụ</w:t>
+      </w:r>
+      <w:proofErr w:type="spellEnd"/>
+      <w:r>
+        <w:rPr>
+          <w:rFonts w:ascii="Times New Roman" w:hAnsi="Times New Roman" w:cs="Times New Roman"/>
+          <w:b/>
+          <w:bCs/>
+          <w:color w:val="00B050"/>
+          <w:sz w:val="26"/>
+          <w:szCs w:val="26"/>
+        </w:rPr>
+        <w:t xml:space="preserve"> </w:t>
+      </w:r>
+      <w:proofErr w:type="spellStart"/>
+      <w:r>
+        <w:rPr>
+          <w:rFonts w:ascii="Times New Roman" w:hAnsi="Times New Roman" w:cs="Times New Roman"/>
+          <w:b/>
+          <w:bCs/>
+          <w:color w:val="00B050"/>
+          <w:sz w:val="26"/>
+          <w:szCs w:val="26"/>
+        </w:rPr>
+        <w:t>giao</w:t>
+      </w:r>
+      <w:proofErr w:type="spellEnd"/>
+      <w:r>
+        <w:rPr>
+          <w:rFonts w:ascii="Times New Roman" w:hAnsi="Times New Roman" w:cs="Times New Roman"/>
+          <w:b/>
+          <w:bCs/>
+          <w:color w:val="00B050"/>
+          <w:sz w:val="26"/>
+          <w:szCs w:val="26"/>
+        </w:rPr>
+        <w:t xml:space="preserve"> </w:t>
+      </w:r>
+      <w:proofErr w:type="spellStart"/>
+      <w:r>
+        <w:rPr>
+          <w:rFonts w:ascii="Times New Roman" w:hAnsi="Times New Roman" w:cs="Times New Roman"/>
+          <w:b/>
+          <w:bCs/>
+          <w:color w:val="00B050"/>
+          <w:sz w:val="26"/>
+          <w:szCs w:val="26"/>
+        </w:rPr>
+        <w:t>diện</w:t>
+      </w:r>
+      <w:proofErr w:type="spellEnd"/>
+      <w:r>
+        <w:rPr>
+          <w:rFonts w:ascii="Times New Roman" w:hAnsi="Times New Roman" w:cs="Times New Roman"/>
+          <w:b/>
+          <w:bCs/>
+          <w:color w:val="00B050"/>
+          <w:sz w:val="26"/>
+          <w:szCs w:val="26"/>
+        </w:rPr>
+        <w:t xml:space="preserve"> </w:t>
+      </w:r>
+      <w:proofErr w:type="spellStart"/>
+      <w:r>
+        <w:rPr>
+          <w:rFonts w:ascii="Times New Roman" w:hAnsi="Times New Roman" w:cs="Times New Roman"/>
+          <w:b/>
+          <w:bCs/>
+          <w:color w:val="00B050"/>
+          <w:sz w:val="26"/>
+          <w:szCs w:val="26"/>
+        </w:rPr>
+        <w:t>cho</w:t>
+      </w:r>
+      <w:proofErr w:type="spellEnd"/>
+      <w:r>
+        <w:rPr>
+          <w:rFonts w:ascii="Times New Roman" w:hAnsi="Times New Roman" w:cs="Times New Roman"/>
+          <w:b/>
+          <w:bCs/>
+          <w:color w:val="00B050"/>
+          <w:sz w:val="26"/>
+          <w:szCs w:val="26"/>
+        </w:rPr>
+        <w:t xml:space="preserve"> </w:t>
+      </w:r>
+      <w:proofErr w:type="spellStart"/>
+      <w:r>
+        <w:rPr>
+          <w:rFonts w:ascii="Times New Roman" w:hAnsi="Times New Roman" w:cs="Times New Roman"/>
+          <w:b/>
+          <w:bCs/>
+          <w:color w:val="00B050"/>
+          <w:sz w:val="26"/>
+          <w:szCs w:val="26"/>
+        </w:rPr>
+        <w:t>Thái</w:t>
+      </w:r>
+      <w:proofErr w:type="spellEnd"/>
+      <w:r>
+        <w:rPr>
+          <w:rFonts w:ascii="Times New Roman" w:hAnsi="Times New Roman" w:cs="Times New Roman"/>
+          <w:b/>
+          <w:bCs/>
+          <w:color w:val="00B050"/>
+          <w:sz w:val="26"/>
+          <w:szCs w:val="26"/>
+        </w:rPr>
+        <w:t xml:space="preserve"> </w:t>
+      </w:r>
+      <w:proofErr w:type="spellStart"/>
+      <w:r>
+        <w:rPr>
+          <w:rFonts w:ascii="Times New Roman" w:hAnsi="Times New Roman" w:cs="Times New Roman"/>
+          <w:b/>
+          <w:bCs/>
+          <w:color w:val="00B050"/>
+          <w:sz w:val="26"/>
+          <w:szCs w:val="26"/>
+        </w:rPr>
+        <w:t>nếu</w:t>
+      </w:r>
+      <w:proofErr w:type="spellEnd"/>
+      <w:r>
+        <w:rPr>
+          <w:rFonts w:ascii="Times New Roman" w:hAnsi="Times New Roman" w:cs="Times New Roman"/>
+          <w:b/>
+          <w:bCs/>
+          <w:color w:val="00B050"/>
+          <w:sz w:val="26"/>
+          <w:szCs w:val="26"/>
+        </w:rPr>
+        <w:t xml:space="preserve"> </w:t>
+      </w:r>
+      <w:proofErr w:type="spellStart"/>
+      <w:r>
+        <w:rPr>
+          <w:rFonts w:ascii="Times New Roman" w:hAnsi="Times New Roman" w:cs="Times New Roman"/>
+          <w:b/>
+          <w:bCs/>
+          <w:color w:val="00B050"/>
+          <w:sz w:val="26"/>
+          <w:szCs w:val="26"/>
+        </w:rPr>
+        <w:t>bổ</w:t>
+      </w:r>
+      <w:proofErr w:type="spellEnd"/>
+      <w:r>
+        <w:rPr>
+          <w:rFonts w:ascii="Times New Roman" w:hAnsi="Times New Roman" w:cs="Times New Roman"/>
+          <w:b/>
+          <w:bCs/>
+          <w:color w:val="00B050"/>
+          <w:sz w:val="26"/>
+          <w:szCs w:val="26"/>
+        </w:rPr>
+        <w:t xml:space="preserve"> sung </w:t>
+      </w:r>
+      <w:proofErr w:type="spellStart"/>
+      <w:r>
+        <w:rPr>
+          <w:rFonts w:ascii="Times New Roman" w:hAnsi="Times New Roman" w:cs="Times New Roman"/>
+          <w:b/>
+          <w:bCs/>
+          <w:color w:val="00B050"/>
+          <w:sz w:val="26"/>
+          <w:szCs w:val="26"/>
+        </w:rPr>
+        <w:t>thêm</w:t>
+      </w:r>
+      <w:proofErr w:type="spellEnd"/>
+      <w:r>
+        <w:rPr>
+          <w:rFonts w:ascii="Times New Roman" w:hAnsi="Times New Roman" w:cs="Times New Roman"/>
+          <w:b/>
+          <w:bCs/>
+          <w:color w:val="00B050"/>
+          <w:sz w:val="26"/>
+          <w:szCs w:val="26"/>
+        </w:rPr>
+        <w:t xml:space="preserve"> 1 </w:t>
+      </w:r>
+      <w:proofErr w:type="spellStart"/>
+      <w:r>
+        <w:rPr>
+          <w:rFonts w:ascii="Times New Roman" w:hAnsi="Times New Roman" w:cs="Times New Roman"/>
+          <w:b/>
+          <w:bCs/>
+          <w:color w:val="00B050"/>
+          <w:sz w:val="26"/>
+          <w:szCs w:val="26"/>
+        </w:rPr>
+        <w:t>số</w:t>
+      </w:r>
+      <w:proofErr w:type="spellEnd"/>
+      <w:r>
+        <w:rPr>
+          <w:rFonts w:ascii="Times New Roman" w:hAnsi="Times New Roman" w:cs="Times New Roman"/>
+          <w:b/>
+          <w:bCs/>
+          <w:color w:val="00B050"/>
+          <w:sz w:val="26"/>
+          <w:szCs w:val="26"/>
+        </w:rPr>
+        <w:t xml:space="preserve"> </w:t>
+      </w:r>
+      <w:proofErr w:type="spellStart"/>
+      <w:r>
+        <w:rPr>
+          <w:rFonts w:ascii="Times New Roman" w:hAnsi="Times New Roman" w:cs="Times New Roman"/>
+          <w:b/>
+          <w:bCs/>
+          <w:color w:val="00B050"/>
+          <w:sz w:val="26"/>
+          <w:szCs w:val="26"/>
+        </w:rPr>
+        <w:t>chức</w:t>
+      </w:r>
+      <w:proofErr w:type="spellEnd"/>
+      <w:r>
+        <w:rPr>
+          <w:rFonts w:ascii="Times New Roman" w:hAnsi="Times New Roman" w:cs="Times New Roman"/>
+          <w:b/>
+          <w:bCs/>
+          <w:color w:val="00B050"/>
+          <w:sz w:val="26"/>
+          <w:szCs w:val="26"/>
+        </w:rPr>
+        <w:t xml:space="preserve"> </w:t>
+      </w:r>
+      <w:proofErr w:type="spellStart"/>
+      <w:r>
+        <w:rPr>
+          <w:rFonts w:ascii="Times New Roman" w:hAnsi="Times New Roman" w:cs="Times New Roman"/>
+          <w:b/>
+          <w:bCs/>
+          <w:color w:val="00B050"/>
+          <w:sz w:val="26"/>
+          <w:szCs w:val="26"/>
+        </w:rPr>
+        <w:t>năng</w:t>
+      </w:r>
+      <w:proofErr w:type="spellEnd"/>
+      <w:r>
+        <w:rPr>
+          <w:rFonts w:ascii="Times New Roman" w:hAnsi="Times New Roman" w:cs="Times New Roman"/>
+          <w:b/>
+          <w:bCs/>
+          <w:color w:val="00B050"/>
+          <w:sz w:val="26"/>
+          <w:szCs w:val="26"/>
+        </w:rPr>
+        <w:t>)</w:t>
+      </w:r>
+      <w:r>
+        <w:rPr>
+          <w:rFonts w:ascii="Times New Roman" w:hAnsi="Times New Roman" w:cs="Times New Roman"/>
+          <w:b/>
+          <w:bCs/>
+          <w:color w:val="00B050"/>
+          <w:sz w:val="26"/>
+          <w:szCs w:val="26"/>
+        </w:rPr>
+        <w:t>.</w:t>
+      </w:r>
+    </w:p>
+    <w:p>
+      <w:pPr>
+        <w:spacing w:line="360" w:lineRule="auto"/>
+        <w:ind w:left="720"/>
+        <w:jc w:val="both"/>
+        <w:rPr>
+          <w:rFonts w:ascii="Times New Roman" w:hAnsi="Times New Roman" w:cs="Times New Roman"/>
+          <w:b/>
+          <w:bCs/>
+          <w:color w:val="00B050"/>
+          <w:sz w:val="26"/>
+          <w:szCs w:val="26"/>
+        </w:rPr>
+      </w:pPr>
+      <w:proofErr w:type="spellStart"/>
+      <w:r>
+        <w:rPr>
+          <w:rFonts w:ascii="Times New Roman" w:hAnsi="Times New Roman" w:cs="Times New Roman"/>
+          <w:b/>
+          <w:bCs/>
+          <w:color w:val="00B050"/>
+          <w:sz w:val="26"/>
+          <w:szCs w:val="26"/>
+        </w:rPr>
+        <w:t>Hậu</w:t>
+      </w:r>
+      <w:proofErr w:type="spellEnd"/>
+      <w:r>
+        <w:rPr>
+          <w:rFonts w:ascii="Times New Roman" w:hAnsi="Times New Roman" w:cs="Times New Roman"/>
+          <w:b/>
+          <w:bCs/>
+          <w:color w:val="00B050"/>
+          <w:sz w:val="26"/>
+          <w:szCs w:val="26"/>
+        </w:rPr>
+        <w:t>: 2,</w:t>
+      </w:r>
+      <w:r>
+        <w:rPr>
+          <w:rFonts w:ascii="Times New Roman" w:hAnsi="Times New Roman" w:cs="Times New Roman"/>
+          <w:b/>
+          <w:bCs/>
+          <w:color w:val="00B050"/>
+          <w:sz w:val="26"/>
+          <w:szCs w:val="26"/>
+        </w:rPr>
+        <w:t xml:space="preserve"> </w:t>
+      </w:r>
+      <w:proofErr w:type="spellStart"/>
+      <w:r>
+        <w:rPr>
+          <w:rFonts w:ascii="Times New Roman" w:hAnsi="Times New Roman" w:cs="Times New Roman"/>
+          <w:b/>
+          <w:bCs/>
+          <w:color w:val="00B050"/>
+          <w:sz w:val="26"/>
+          <w:szCs w:val="26"/>
+        </w:rPr>
+        <w:t>giao</w:t>
+      </w:r>
+      <w:proofErr w:type="spellEnd"/>
+      <w:r>
+        <w:rPr>
+          <w:rFonts w:ascii="Times New Roman" w:hAnsi="Times New Roman" w:cs="Times New Roman"/>
+          <w:b/>
+          <w:bCs/>
+          <w:color w:val="00B050"/>
+          <w:sz w:val="26"/>
+          <w:szCs w:val="26"/>
+        </w:rPr>
+        <w:t xml:space="preserve"> </w:t>
+      </w:r>
+      <w:proofErr w:type="spellStart"/>
+      <w:r>
+        <w:rPr>
+          <w:rFonts w:ascii="Times New Roman" w:hAnsi="Times New Roman" w:cs="Times New Roman"/>
+          <w:b/>
+          <w:bCs/>
+          <w:color w:val="00B050"/>
+          <w:sz w:val="26"/>
+          <w:szCs w:val="26"/>
+        </w:rPr>
+        <w:t>diện</w:t>
+      </w:r>
+      <w:proofErr w:type="spellEnd"/>
+      <w:r>
+        <w:rPr>
+          <w:rFonts w:ascii="Times New Roman" w:hAnsi="Times New Roman" w:cs="Times New Roman"/>
+          <w:b/>
+          <w:bCs/>
+          <w:color w:val="00B050"/>
+          <w:sz w:val="26"/>
+          <w:szCs w:val="26"/>
+        </w:rPr>
+        <w:t xml:space="preserve"> </w:t>
+      </w:r>
+      <w:proofErr w:type="spellStart"/>
+      <w:r>
+        <w:rPr>
+          <w:rFonts w:ascii="Times New Roman" w:hAnsi="Times New Roman" w:cs="Times New Roman"/>
+          <w:b/>
+          <w:bCs/>
+          <w:color w:val="00B050"/>
+          <w:sz w:val="26"/>
+          <w:szCs w:val="26"/>
+        </w:rPr>
+        <w:t>phần</w:t>
+      </w:r>
+      <w:proofErr w:type="spellEnd"/>
+      <w:r>
+        <w:rPr>
+          <w:rFonts w:ascii="Times New Roman" w:hAnsi="Times New Roman" w:cs="Times New Roman"/>
+          <w:b/>
+          <w:bCs/>
+          <w:color w:val="00B050"/>
+          <w:sz w:val="26"/>
+          <w:szCs w:val="26"/>
+        </w:rPr>
+        <w:t xml:space="preserve"> </w:t>
+      </w:r>
+      <w:proofErr w:type="spellStart"/>
+      <w:r>
+        <w:rPr>
+          <w:rFonts w:ascii="Times New Roman" w:hAnsi="Times New Roman" w:cs="Times New Roman"/>
+          <w:b/>
+          <w:bCs/>
+          <w:color w:val="00B050"/>
+          <w:sz w:val="26"/>
+          <w:szCs w:val="26"/>
+        </w:rPr>
+        <w:t>mik</w:t>
+      </w:r>
+      <w:proofErr w:type="spellEnd"/>
+      <w:r>
+        <w:rPr>
+          <w:rFonts w:ascii="Times New Roman" w:hAnsi="Times New Roman" w:cs="Times New Roman"/>
+          <w:b/>
+          <w:bCs/>
+          <w:color w:val="00B050"/>
+          <w:sz w:val="26"/>
+          <w:szCs w:val="26"/>
+        </w:rPr>
+        <w:t xml:space="preserve"> </w:t>
+      </w:r>
+      <w:proofErr w:type="spellStart"/>
+      <w:r>
+        <w:rPr>
+          <w:rFonts w:ascii="Times New Roman" w:hAnsi="Times New Roman" w:cs="Times New Roman"/>
+          <w:b/>
+          <w:bCs/>
+          <w:color w:val="00B050"/>
+          <w:sz w:val="26"/>
+          <w:szCs w:val="26"/>
+        </w:rPr>
+        <w:t>làm</w:t>
+      </w:r>
+      <w:proofErr w:type="spellEnd"/>
+      <w:r>
+        <w:rPr>
+          <w:rFonts w:ascii="Times New Roman" w:hAnsi="Times New Roman" w:cs="Times New Roman"/>
+          <w:b/>
+          <w:bCs/>
+          <w:color w:val="00B050"/>
+          <w:sz w:val="26"/>
+          <w:szCs w:val="26"/>
+        </w:rPr>
+        <w:t xml:space="preserve">, </w:t>
+      </w:r>
+      <w:r>
+        <w:rPr>
+          <w:rFonts w:ascii="Times New Roman" w:hAnsi="Times New Roman" w:cs="Times New Roman"/>
+          <w:b/>
+          <w:bCs/>
+          <w:color w:val="00B050"/>
+          <w:sz w:val="26"/>
+          <w:szCs w:val="26"/>
+        </w:rPr>
+        <w:t>(</w:t>
+      </w:r>
+      <w:proofErr w:type="spellStart"/>
+      <w:r>
+        <w:rPr>
+          <w:rFonts w:ascii="Times New Roman" w:hAnsi="Times New Roman" w:cs="Times New Roman"/>
+          <w:b/>
+          <w:bCs/>
+          <w:color w:val="00B050"/>
+          <w:sz w:val="26"/>
+          <w:szCs w:val="26"/>
+        </w:rPr>
+        <w:t>Hình</w:t>
+      </w:r>
+      <w:proofErr w:type="spellEnd"/>
+      <w:r>
+        <w:rPr>
+          <w:rFonts w:ascii="Times New Roman" w:hAnsi="Times New Roman" w:cs="Times New Roman"/>
+          <w:b/>
+          <w:bCs/>
+          <w:color w:val="00B050"/>
+          <w:sz w:val="26"/>
+          <w:szCs w:val="26"/>
+        </w:rPr>
+        <w:t xml:space="preserve"> </w:t>
+      </w:r>
+      <w:proofErr w:type="spellStart"/>
+      <w:r>
+        <w:rPr>
+          <w:rFonts w:ascii="Times New Roman" w:hAnsi="Times New Roman" w:cs="Times New Roman"/>
+          <w:b/>
+          <w:bCs/>
+          <w:color w:val="00B050"/>
+          <w:sz w:val="26"/>
+          <w:szCs w:val="26"/>
+        </w:rPr>
+        <w:t>ảnh</w:t>
+      </w:r>
+      <w:proofErr w:type="spellEnd"/>
+      <w:r>
+        <w:rPr>
+          <w:rFonts w:ascii="Times New Roman" w:hAnsi="Times New Roman" w:cs="Times New Roman"/>
+          <w:b/>
+          <w:bCs/>
+          <w:color w:val="00B050"/>
+          <w:sz w:val="26"/>
+          <w:szCs w:val="26"/>
+        </w:rPr>
+        <w:t xml:space="preserve">, icon, </w:t>
+      </w:r>
+      <w:proofErr w:type="spellStart"/>
+      <w:r>
+        <w:rPr>
+          <w:rFonts w:ascii="Times New Roman" w:hAnsi="Times New Roman" w:cs="Times New Roman"/>
+          <w:b/>
+          <w:bCs/>
+          <w:color w:val="00B050"/>
+          <w:sz w:val="26"/>
+          <w:szCs w:val="26"/>
+        </w:rPr>
+        <w:t>tên</w:t>
+      </w:r>
+      <w:proofErr w:type="spellEnd"/>
+      <w:r>
+        <w:rPr>
+          <w:rFonts w:ascii="Times New Roman" w:hAnsi="Times New Roman" w:cs="Times New Roman"/>
+          <w:b/>
+          <w:bCs/>
+          <w:color w:val="00B050"/>
+          <w:sz w:val="26"/>
+          <w:szCs w:val="26"/>
+        </w:rPr>
+        <w:t xml:space="preserve"> </w:t>
+      </w:r>
+      <w:proofErr w:type="spellStart"/>
+      <w:r>
+        <w:rPr>
+          <w:rFonts w:ascii="Times New Roman" w:hAnsi="Times New Roman" w:cs="Times New Roman"/>
+          <w:b/>
+          <w:bCs/>
+          <w:color w:val="00B050"/>
+          <w:sz w:val="26"/>
+          <w:szCs w:val="26"/>
+        </w:rPr>
+        <w:t>các</w:t>
+      </w:r>
+      <w:proofErr w:type="spellEnd"/>
+      <w:r>
+        <w:rPr>
+          <w:rFonts w:ascii="Times New Roman" w:hAnsi="Times New Roman" w:cs="Times New Roman"/>
+          <w:b/>
+          <w:bCs/>
+          <w:color w:val="00B050"/>
+          <w:sz w:val="26"/>
+          <w:szCs w:val="26"/>
+        </w:rPr>
+        <w:t xml:space="preserve"> </w:t>
+      </w:r>
+      <w:proofErr w:type="spellStart"/>
+      <w:r>
+        <w:rPr>
+          <w:rFonts w:ascii="Times New Roman" w:hAnsi="Times New Roman" w:cs="Times New Roman"/>
+          <w:b/>
+          <w:bCs/>
+          <w:color w:val="00B050"/>
+          <w:sz w:val="26"/>
+          <w:szCs w:val="26"/>
+        </w:rPr>
+        <w:t>hãng</w:t>
+      </w:r>
+      <w:proofErr w:type="spellEnd"/>
+      <w:r>
+        <w:rPr>
+          <w:rFonts w:ascii="Times New Roman" w:hAnsi="Times New Roman" w:cs="Times New Roman"/>
+          <w:b/>
+          <w:bCs/>
+          <w:color w:val="00B050"/>
+          <w:sz w:val="26"/>
+          <w:szCs w:val="26"/>
+        </w:rPr>
+        <w:t xml:space="preserve"> </w:t>
+      </w:r>
+      <w:proofErr w:type="spellStart"/>
+      <w:r>
+        <w:rPr>
+          <w:rFonts w:ascii="Times New Roman" w:hAnsi="Times New Roman" w:cs="Times New Roman"/>
+          <w:b/>
+          <w:bCs/>
+          <w:color w:val="00B050"/>
+          <w:sz w:val="26"/>
+          <w:szCs w:val="26"/>
+        </w:rPr>
+        <w:t>xe</w:t>
+      </w:r>
+      <w:proofErr w:type="spellEnd"/>
+      <w:r>
+        <w:rPr>
+          <w:rFonts w:ascii="Times New Roman" w:hAnsi="Times New Roman" w:cs="Times New Roman"/>
+          <w:b/>
+          <w:bCs/>
+          <w:color w:val="00B050"/>
+          <w:sz w:val="26"/>
+          <w:szCs w:val="26"/>
+        </w:rPr>
+        <w:t xml:space="preserve">(bao </w:t>
+      </w:r>
+      <w:proofErr w:type="spellStart"/>
+      <w:r>
+        <w:rPr>
+          <w:rFonts w:ascii="Times New Roman" w:hAnsi="Times New Roman" w:cs="Times New Roman"/>
+          <w:b/>
+          <w:bCs/>
+          <w:color w:val="00B050"/>
+          <w:sz w:val="26"/>
+          <w:szCs w:val="26"/>
+        </w:rPr>
+        <w:t>gồm</w:t>
+      </w:r>
+      <w:proofErr w:type="spellEnd"/>
+      <w:r>
+        <w:rPr>
+          <w:rFonts w:ascii="Times New Roman" w:hAnsi="Times New Roman" w:cs="Times New Roman"/>
+          <w:b/>
+          <w:bCs/>
+          <w:color w:val="00B050"/>
+          <w:sz w:val="26"/>
+          <w:szCs w:val="26"/>
+        </w:rPr>
+        <w:t xml:space="preserve"> car </w:t>
+      </w:r>
+      <w:proofErr w:type="spellStart"/>
+      <w:r>
+        <w:rPr>
+          <w:rFonts w:ascii="Times New Roman" w:hAnsi="Times New Roman" w:cs="Times New Roman"/>
+          <w:b/>
+          <w:bCs/>
+          <w:color w:val="00B050"/>
+          <w:sz w:val="26"/>
+          <w:szCs w:val="26"/>
+        </w:rPr>
+        <w:t>và</w:t>
+      </w:r>
+      <w:proofErr w:type="spellEnd"/>
+      <w:r>
+        <w:rPr>
+          <w:rFonts w:ascii="Times New Roman" w:hAnsi="Times New Roman" w:cs="Times New Roman"/>
+          <w:b/>
+          <w:bCs/>
+          <w:color w:val="00B050"/>
+          <w:sz w:val="26"/>
+          <w:szCs w:val="26"/>
+        </w:rPr>
+        <w:t xml:space="preserve"> </w:t>
+      </w:r>
+      <w:proofErr w:type="spellStart"/>
+      <w:r>
+        <w:rPr>
+          <w:rFonts w:ascii="Times New Roman" w:hAnsi="Times New Roman" w:cs="Times New Roman"/>
+          <w:b/>
+          <w:bCs/>
+          <w:color w:val="00B050"/>
+          <w:sz w:val="26"/>
+          <w:szCs w:val="26"/>
+        </w:rPr>
+        <w:t>mortobike</w:t>
+      </w:r>
+      <w:proofErr w:type="spellEnd"/>
+      <w:r>
+        <w:rPr>
+          <w:rFonts w:ascii="Times New Roman" w:hAnsi="Times New Roman" w:cs="Times New Roman"/>
+          <w:b/>
+          <w:bCs/>
+          <w:color w:val="00B050"/>
+          <w:sz w:val="26"/>
+          <w:szCs w:val="26"/>
+        </w:rPr>
+        <w:t>)</w:t>
+      </w:r>
+      <w:r>
+        <w:rPr>
+          <w:rFonts w:ascii="Times New Roman" w:hAnsi="Times New Roman" w:cs="Times New Roman"/>
+          <w:b/>
+          <w:bCs/>
+          <w:color w:val="00B050"/>
+          <w:sz w:val="26"/>
+          <w:szCs w:val="26"/>
+        </w:rPr>
+        <w:t>, …</w:t>
+      </w:r>
+      <w:r>
+        <w:rPr>
+          <w:rFonts w:ascii="Times New Roman" w:hAnsi="Times New Roman" w:cs="Times New Roman"/>
+          <w:b/>
+          <w:bCs/>
+          <w:color w:val="00B050"/>
+          <w:sz w:val="26"/>
+          <w:szCs w:val="26"/>
+        </w:rPr>
+        <w:t>)</w:t>
+      </w:r>
+      <w:r>
+        <w:rPr>
+          <w:rFonts w:ascii="Times New Roman" w:hAnsi="Times New Roman" w:cs="Times New Roman"/>
+          <w:b/>
+          <w:bCs/>
+          <w:color w:val="00B050"/>
+          <w:sz w:val="26"/>
+          <w:szCs w:val="26"/>
+        </w:rPr>
+        <w:t>.</w:t>
+      </w:r>
+    </w:p>
+    <w:p>
+      <w:pPr>
+        <w:jc w:val="both"/>
+        <w:rPr>
+          <w:rFonts w:ascii="Times New Roman" w:hAnsi="Times New Roman" w:cs="Times New Roman"/>
+          <w:strike/>
+          <w:sz w:val="26"/>
+          <w:szCs w:val="26"/>
+        </w:rPr>
+      </w:pPr>
+    </w:p>
+    <w:p>
+      <w:pPr>
+        <w:jc w:val="both"/>
+        <w:rPr>
+          <w:rFonts w:ascii="Times New Roman" w:hAnsi="Times New Roman" w:cs="Times New Roman"/>
+          <w:b/>
+          <w:bCs/>
+          <w:sz w:val="26"/>
+          <w:szCs w:val="26"/>
+        </w:rPr>
+      </w:pPr>
+    </w:p>
+    <w:p>
+      <w:pPr>
+        <w:jc w:val="both"/>
+        <w:rPr>
+          <w:rFonts w:ascii="Times New Roman" w:hAnsi="Times New Roman" w:cs="Times New Roman"/>
+          <w:b/>
+          <w:bCs/>
+          <w:sz w:val="26"/>
+          <w:szCs w:val="26"/>
+        </w:rPr>
+      </w:pPr>
     </w:p>
     <w:sectPr>
       <w:pgSz w:w="12240" w:h="15840"/>
@@ -2686,6 +7368,105 @@
     </w:p>
   </w:footnote>
 </w:footnotes>
+</file>
+
+<file path=word/numbering.xml><?xml version="1.0" encoding="utf-8"?>
+<w:numbering xmlns:wpc="http://schemas.microsoft.com/office/word/2010/wordprocessingCanvas" xmlns:cx="http://schemas.microsoft.com/office/drawing/2014/chartex" xmlns:cx1="http://schemas.microsoft.com/office/drawing/2015/9/8/chartex" xmlns:cx2="http://schemas.microsoft.com/office/drawing/2015/10/21/chartex" xmlns:cx3="http://schemas.microsoft.com/office/drawing/2016/5/9/chartex" xmlns:cx4="http://schemas.microsoft.com/office/drawing/2016/5/10/chartex" xmlns:cx5="http://schemas.microsoft.com/office/drawing/2016/5/11/chartex" xmlns:cx6="http://schemas.microsoft.com/office/drawing/2016/5/12/chartex" xmlns:cx7="http://schemas.microsoft.com/office/drawing/2016/5/13/chartex" xmlns:cx8="http://schemas.microsoft.com/office/drawing/2016/5/14/chartex" xmlns:mc="http://schemas.openxmlformats.org/markup-compatibility/2006" xmlns:aink="http://schemas.microsoft.com/office/drawing/2016/ink" xmlns:am3d="http://schemas.microsoft.com/office/drawing/2017/model3d" xmlns:o="urn:schemas-microsoft-com:office:office" xmlns:r="http://schemas.openxmlformats.org/officeDocument/2006/relationships" xmlns:m="http://schemas.openxmlformats.org/officeDocument/2006/math" xmlns:v="urn:schemas-microsoft-com:vml" xmlns:wp14="http://schemas.microsoft.com/office/word/2010/wordprocessingDrawing" xmlns:wp="http://schemas.openxmlformats.org/drawingml/2006/wordprocessingDrawing" xmlns:w10="urn:schemas-microsoft-com:office:word" xmlns:w="http://schemas.openxmlformats.org/wordprocessingml/2006/main" xmlns:w14="http://schemas.microsoft.com/office/word/2010/wordml" xmlns:w15="http://schemas.microsoft.com/office/word/2012/wordml" xmlns:w16cex="http://schemas.microsoft.com/office/word/2018/wordml/cex" xmlns:w16cid="http://schemas.microsoft.com/office/word/2016/wordml/cid" xmlns:w16="http://schemas.microsoft.com/office/word/2018/wordml" xmlns:w16se="http://schemas.microsoft.com/office/word/2015/wordml/symex" xmlns:wpg="http://schemas.microsoft.com/office/word/2010/wordprocessingGroup" xmlns:wpi="http://schemas.microsoft.com/office/word/2010/wordprocessingInk" xmlns:wne="http://schemas.microsoft.com/office/word/2006/wordml" xmlns:wps="http://schemas.microsoft.com/office/word/2010/wordprocessingShape" mc:Ignorable="w14 w15 w16se w16cid w16 w16cex wp14">
+  <w:abstractNum w:abstractNumId="0" w15:restartNumberingAfterBreak="0">
+    <w:nsid w:val="67AC7CF8"/>
+    <w:multiLevelType w:val="hybridMultilevel"/>
+    <w:tmpl w:val="2D080F5E"/>
+    <w:lvl w:ilvl="0" w:tplc="5020443E">
+      <w:start w:val="1"/>
+      <w:numFmt w:val="decimal"/>
+      <w:lvlText w:val="%1."/>
+      <w:lvlJc w:val="left"/>
+      <w:pPr>
+        <w:ind w:left="720" w:hanging="360"/>
+      </w:pPr>
+      <w:rPr>
+        <w:rFonts w:hint="default"/>
+        <w:b/>
+        <w:bCs/>
+      </w:rPr>
+    </w:lvl>
+    <w:lvl w:ilvl="1" w:tplc="04090019" w:tentative="1">
+      <w:start w:val="1"/>
+      <w:numFmt w:val="lowerLetter"/>
+      <w:lvlText w:val="%2."/>
+      <w:lvlJc w:val="left"/>
+      <w:pPr>
+        <w:ind w:left="1440" w:hanging="360"/>
+      </w:pPr>
+    </w:lvl>
+    <w:lvl w:ilvl="2" w:tplc="0409001B" w:tentative="1">
+      <w:start w:val="1"/>
+      <w:numFmt w:val="lowerRoman"/>
+      <w:lvlText w:val="%3."/>
+      <w:lvlJc w:val="right"/>
+      <w:pPr>
+        <w:ind w:left="2160" w:hanging="180"/>
+      </w:pPr>
+    </w:lvl>
+    <w:lvl w:ilvl="3" w:tplc="0409000F" w:tentative="1">
+      <w:start w:val="1"/>
+      <w:numFmt w:val="decimal"/>
+      <w:lvlText w:val="%4."/>
+      <w:lvlJc w:val="left"/>
+      <w:pPr>
+        <w:ind w:left="2880" w:hanging="360"/>
+      </w:pPr>
+    </w:lvl>
+    <w:lvl w:ilvl="4" w:tplc="04090019" w:tentative="1">
+      <w:start w:val="1"/>
+      <w:numFmt w:val="lowerLetter"/>
+      <w:lvlText w:val="%5."/>
+      <w:lvlJc w:val="left"/>
+      <w:pPr>
+        <w:ind w:left="3600" w:hanging="360"/>
+      </w:pPr>
+    </w:lvl>
+    <w:lvl w:ilvl="5" w:tplc="0409001B" w:tentative="1">
+      <w:start w:val="1"/>
+      <w:numFmt w:val="lowerRoman"/>
+      <w:lvlText w:val="%6."/>
+      <w:lvlJc w:val="right"/>
+      <w:pPr>
+        <w:ind w:left="4320" w:hanging="180"/>
+      </w:pPr>
+    </w:lvl>
+    <w:lvl w:ilvl="6" w:tplc="0409000F" w:tentative="1">
+      <w:start w:val="1"/>
+      <w:numFmt w:val="decimal"/>
+      <w:lvlText w:val="%7."/>
+      <w:lvlJc w:val="left"/>
+      <w:pPr>
+        <w:ind w:left="5040" w:hanging="360"/>
+      </w:pPr>
+    </w:lvl>
+    <w:lvl w:ilvl="7" w:tplc="04090019" w:tentative="1">
+      <w:start w:val="1"/>
+      <w:numFmt w:val="lowerLetter"/>
+      <w:lvlText w:val="%8."/>
+      <w:lvlJc w:val="left"/>
+      <w:pPr>
+        <w:ind w:left="5760" w:hanging="360"/>
+      </w:pPr>
+    </w:lvl>
+    <w:lvl w:ilvl="8" w:tplc="0409001B" w:tentative="1">
+      <w:start w:val="1"/>
+      <w:numFmt w:val="lowerRoman"/>
+      <w:lvlText w:val="%9."/>
+      <w:lvlJc w:val="right"/>
+      <w:pPr>
+        <w:ind w:left="6480" w:hanging="180"/>
+      </w:pPr>
+    </w:lvl>
+  </w:abstractNum>
+  <w:num w:numId="1">
+    <w:abstractNumId w:val="0"/>
+  </w:num>
+</w:numbering>
 </file>
 
 <file path=word/styles.xml><?xml version="1.0" encoding="utf-8"?>
@@ -3158,6 +7939,17 @@
     <w:uiPriority w:val="99"/>
     <w:rsid w:val="003B1EE0"/>
   </w:style>
+  <w:style w:type="paragraph" w:styleId="ListParagraph">
+    <w:name w:val="List Paragraph"/>
+    <w:basedOn w:val="Normal"/>
+    <w:uiPriority w:val="34"/>
+    <w:qFormat/>
+    <w:rsid w:val="00FA7012"/>
+    <w:pPr>
+      <w:ind w:left="720"/>
+      <w:contextualSpacing/>
+    </w:pPr>
+  </w:style>
 </w:styles>
 </file>
 

</xml_diff>